<commit_message>
Start update parser to support images
</commit_message>
<xml_diff>
--- a/src/RAG.Parsers.Pdf.UnitTests/TestFiles/Sample.docx
+++ b/src/RAG.Parsers.Pdf.UnitTests/TestFiles/Sample.docx
@@ -1,10 +1,58 @@
 
 <file path=word/document.xml><?xml version="1.0" encoding="utf-8"?>
-<w:document xmlns:wpc="http://schemas.microsoft.com/office/word/2010/wordprocessingCanvas" xmlns:cx="http://schemas.microsoft.com/office/drawing/2014/chartex" xmlns:cx1="http://schemas.microsoft.com/office/drawing/2015/9/8/chartex" xmlns:cx2="http://schemas.microsoft.com/office/drawing/2015/10/21/chartex" xmlns:cx3="http://schemas.microsoft.com/office/drawing/2016/5/9/chartex" xmlns:cx4="http://schemas.microsoft.com/office/drawing/2016/5/10/chartex" xmlns:cx5="http://schemas.microsoft.com/office/drawing/2016/5/11/chartex" xmlns:cx6="http://schemas.microsoft.com/office/drawing/2016/5/12/chartex" xmlns:cx7="http://schemas.microsoft.com/office/drawing/2016/5/13/chartex" xmlns:cx8="http://schemas.microsoft.com/office/drawing/2016/5/14/chartex" xmlns:mc="http://schemas.openxmlformats.org/markup-compatibility/2006" xmlns:aink="http://schemas.microsoft.com/office/drawing/2016/ink" xmlns:am3d="http://schemas.microsoft.com/office/drawing/2017/model3d" xmlns:o="urn:schemas-microsoft-com:office:office" xmlns:oel="http://schemas.microsoft.com/office/2019/extlst" xmlns:r="http://schemas.openxmlformats.org/officeDocument/2006/relationships" xmlns:m="http://schemas.openxmlformats.org/officeDocument/2006/math" xmlns:v="urn:schemas-microsoft-com:vml" xmlns:wp14="http://schemas.microsoft.com/office/word/2010/wordprocessingDrawing" xmlns:wp="http://schemas.openxmlformats.org/drawingml/2006/wordprocessingDrawing" xmlns:w10="urn:schemas-microsoft-com:office:word" xmlns:w="http://schemas.openxmlformats.org/wordprocessingml/2006/main" xmlns:w14="http://schemas.microsoft.com/office/word/2010/wordml" xmlns:w15="http://schemas.microsoft.com/office/word/2012/wordml" xmlns:w16cex="http://schemas.microsoft.com/office/word/2018/wordml/cex" xmlns:w16cid="http://schemas.microsoft.com/office/word/2016/wordml/cid" xmlns:w16="http://schemas.microsoft.com/office/word/2018/wordml" xmlns:w16sdtdh="http://schemas.microsoft.com/office/word/2020/wordml/sdtdatahash" xmlns:w16se="http://schemas.microsoft.com/office/word/2015/wordml/symex" xmlns:wpg="http://schemas.microsoft.com/office/word/2010/wordprocessingGroup" xmlns:wpi="http://schemas.microsoft.com/office/word/2010/wordprocessingInk" xmlns:wne="http://schemas.microsoft.com/office/word/2006/wordml" xmlns:wps="http://schemas.microsoft.com/office/word/2010/wordprocessingShape" mc:Ignorable="w14 w15 w16se w16cid w16 w16cex w16sdtdh wp14">
+<w:document xmlns:wpc="http://schemas.microsoft.com/office/word/2010/wordprocessingCanvas" xmlns:cx="http://schemas.microsoft.com/office/drawing/2014/chartex" xmlns:cx1="http://schemas.microsoft.com/office/drawing/2015/9/8/chartex" xmlns:cx2="http://schemas.microsoft.com/office/drawing/2015/10/21/chartex" xmlns:cx3="http://schemas.microsoft.com/office/drawing/2016/5/9/chartex" xmlns:cx4="http://schemas.microsoft.com/office/drawing/2016/5/10/chartex" xmlns:cx5="http://schemas.microsoft.com/office/drawing/2016/5/11/chartex" xmlns:cx6="http://schemas.microsoft.com/office/drawing/2016/5/12/chartex" xmlns:cx7="http://schemas.microsoft.com/office/drawing/2016/5/13/chartex" xmlns:cx8="http://schemas.microsoft.com/office/drawing/2016/5/14/chartex" xmlns:mc="http://schemas.openxmlformats.org/markup-compatibility/2006" xmlns:aink="http://schemas.microsoft.com/office/drawing/2016/ink" xmlns:am3d="http://schemas.microsoft.com/office/drawing/2017/model3d" xmlns:o="urn:schemas-microsoft-com:office:office" xmlns:oel="http://schemas.microsoft.com/office/2019/extlst" xmlns:r="http://schemas.openxmlformats.org/officeDocument/2006/relationships" xmlns:m="http://schemas.openxmlformats.org/officeDocument/2006/math" xmlns:v="urn:schemas-microsoft-com:vml" xmlns:wp14="http://schemas.microsoft.com/office/word/2010/wordprocessingDrawing" xmlns:wp="http://schemas.openxmlformats.org/drawingml/2006/wordprocessingDrawing" xmlns:w10="urn:schemas-microsoft-com:office:word" xmlns:w="http://schemas.openxmlformats.org/wordprocessingml/2006/main" xmlns:w14="http://schemas.microsoft.com/office/word/2010/wordml" xmlns:w15="http://schemas.microsoft.com/office/word/2012/wordml" xmlns:w16cex="http://schemas.microsoft.com/office/word/2018/wordml/cex" xmlns:w16cid="http://schemas.microsoft.com/office/word/2016/wordml/cid" xmlns:w16="http://schemas.microsoft.com/office/word/2018/wordml" xmlns:w16du="http://schemas.microsoft.com/office/word/2023/wordml/word16du" xmlns:w16sdtdh="http://schemas.microsoft.com/office/word/2020/wordml/sdtdatahash" xmlns:w16se="http://schemas.microsoft.com/office/word/2015/wordml/symex" xmlns:wpg="http://schemas.microsoft.com/office/word/2010/wordprocessingGroup" xmlns:wpi="http://schemas.microsoft.com/office/word/2010/wordprocessingInk" xmlns:wne="http://schemas.microsoft.com/office/word/2006/wordml" xmlns:wps="http://schemas.microsoft.com/office/word/2010/wordprocessingShape" mc:Ignorable="w14 w15 w16se w16cid w16 w16cex w16sdtdh w16du wp14">
   <w:body>
     <w:p>
       <w:r>
-        <w:t>Il s’agit d’une première phase.</w:t>
+        <w:t>First sentence.</w:t>
+      </w:r>
+    </w:p>
+    <w:p/>
+    <w:p>
+      <w:pPr>
+        <w:jc w:val="center"/>
+      </w:pPr>
+      <w:r>
+        <w:rPr>
+          <w:b/>
+          <w:noProof/>
+          <w:lang w:val="en-US" w:eastAsia="zh-CN"/>
+        </w:rPr>
+        <w:drawing>
+          <wp:inline distT="0" distB="0" distL="0" distR="0" wp14:anchorId="3A39C6F9" wp14:editId="5592FF88">
+            <wp:extent cx="2381250" cy="2381250"/>
+            <wp:effectExtent l="0" t="0" r="0" b="0"/>
+            <wp:docPr id="495046142" name="Image 1" descr="Une image contenant poisson, dessin humoristique, aquarium&#10;&#10;Description générée automatiquement"/>
+            <wp:cNvGraphicFramePr>
+              <a:graphicFrameLocks xmlns:a="http://schemas.openxmlformats.org/drawingml/2006/main" noChangeAspect="1"/>
+            </wp:cNvGraphicFramePr>
+            <a:graphic xmlns:a="http://schemas.openxmlformats.org/drawingml/2006/main">
+              <a:graphicData uri="http://schemas.openxmlformats.org/drawingml/2006/picture">
+                <pic:pic xmlns:pic="http://schemas.openxmlformats.org/drawingml/2006/picture">
+                  <pic:nvPicPr>
+                    <pic:cNvPr id="495046142" name="Image 1" descr="Une image contenant poisson, dessin humoristique, aquarium&#10;&#10;Description générée automatiquement"/>
+                    <pic:cNvPicPr/>
+                  </pic:nvPicPr>
+                  <pic:blipFill>
+                    <a:blip r:embed="rId6"/>
+                    <a:stretch>
+                      <a:fillRect/>
+                    </a:stretch>
+                  </pic:blipFill>
+                  <pic:spPr>
+                    <a:xfrm>
+                      <a:off x="0" y="0"/>
+                      <a:ext cx="2381250" cy="2381250"/>
+                    </a:xfrm>
+                    <a:prstGeom prst="rect">
+                      <a:avLst/>
+                    </a:prstGeom>
+                  </pic:spPr>
+                </pic:pic>
+              </a:graphicData>
+            </a:graphic>
+          </wp:inline>
+        </w:drawing>
       </w:r>
     </w:p>
     <w:tbl>
@@ -100,7 +148,85 @@
         </w:rPr>
       </w:pPr>
     </w:p>
+    <w:p>
+      <w:pPr>
+        <w:rPr>
+          <w:lang w:val="en-US"/>
+        </w:rPr>
+      </w:pPr>
+      <w:r>
+        <w:rPr>
+          <w:lang w:val="en-US"/>
+        </w:rPr>
+        <w:br w:type="page"/>
+      </w:r>
+    </w:p>
+    <w:p>
+      <w:r>
+        <w:lastRenderedPageBreak/>
+        <w:t>Second page</w:t>
+      </w:r>
+      <w:r>
+        <w:t>.</w:t>
+      </w:r>
+    </w:p>
+    <w:p/>
+    <w:p>
+      <w:pPr>
+        <w:jc w:val="center"/>
+      </w:pPr>
+      <w:r>
+        <w:rPr>
+          <w:b/>
+          <w:noProof/>
+          <w:lang w:val="en-US" w:eastAsia="zh-CN"/>
+        </w:rPr>
+        <w:drawing>
+          <wp:inline distT="0" distB="0" distL="0" distR="0" wp14:anchorId="33087AD2" wp14:editId="675CAB9E">
+            <wp:extent cx="2381250" cy="2381250"/>
+            <wp:effectExtent l="0" t="0" r="0" b="0"/>
+            <wp:docPr id="6871434" name="Image 1" descr="Une image contenant poisson, dessin humoristique, aquarium&#10;&#10;Description générée automatiquement"/>
+            <wp:cNvGraphicFramePr>
+              <a:graphicFrameLocks xmlns:a="http://schemas.openxmlformats.org/drawingml/2006/main" noChangeAspect="1"/>
+            </wp:cNvGraphicFramePr>
+            <a:graphic xmlns:a="http://schemas.openxmlformats.org/drawingml/2006/main">
+              <a:graphicData uri="http://schemas.openxmlformats.org/drawingml/2006/picture">
+                <pic:pic xmlns:pic="http://schemas.openxmlformats.org/drawingml/2006/picture">
+                  <pic:nvPicPr>
+                    <pic:cNvPr id="495046142" name="Image 1" descr="Une image contenant poisson, dessin humoristique, aquarium&#10;&#10;Description générée automatiquement"/>
+                    <pic:cNvPicPr/>
+                  </pic:nvPicPr>
+                  <pic:blipFill>
+                    <a:blip r:embed="rId6"/>
+                    <a:stretch>
+                      <a:fillRect/>
+                    </a:stretch>
+                  </pic:blipFill>
+                  <pic:spPr>
+                    <a:xfrm>
+                      <a:off x="0" y="0"/>
+                      <a:ext cx="2381250" cy="2381250"/>
+                    </a:xfrm>
+                    <a:prstGeom prst="rect">
+                      <a:avLst/>
+                    </a:prstGeom>
+                  </pic:spPr>
+                </pic:pic>
+              </a:graphicData>
+            </a:graphic>
+          </wp:inline>
+        </w:drawing>
+      </w:r>
+    </w:p>
+    <w:p>
+      <w:pPr>
+        <w:rPr>
+          <w:lang w:val="en-US"/>
+        </w:rPr>
+      </w:pPr>
+    </w:p>
     <w:sectPr>
+      <w:headerReference w:type="default" r:id="rId7"/>
       <w:pgSz w:w="11906" w:h="16838"/>
       <w:pgMar w:top="1417" w:right="1417" w:bottom="1417" w:left="1417" w:header="708" w:footer="708" w:gutter="0"/>
       <w:cols w:space="708"/>
@@ -110,8 +236,354 @@
 </w:document>
 </file>
 
+<file path=word/endnotes.xml><?xml version="1.0" encoding="utf-8"?>
+<w:endnotes xmlns:wpc="http://schemas.microsoft.com/office/word/2010/wordprocessingCanvas" xmlns:cx="http://schemas.microsoft.com/office/drawing/2014/chartex" xmlns:cx1="http://schemas.microsoft.com/office/drawing/2015/9/8/chartex" xmlns:cx2="http://schemas.microsoft.com/office/drawing/2015/10/21/chartex" xmlns:cx3="http://schemas.microsoft.com/office/drawing/2016/5/9/chartex" xmlns:cx4="http://schemas.microsoft.com/office/drawing/2016/5/10/chartex" xmlns:cx5="http://schemas.microsoft.com/office/drawing/2016/5/11/chartex" xmlns:cx6="http://schemas.microsoft.com/office/drawing/2016/5/12/chartex" xmlns:cx7="http://schemas.microsoft.com/office/drawing/2016/5/13/chartex" xmlns:cx8="http://schemas.microsoft.com/office/drawing/2016/5/14/chartex" xmlns:mc="http://schemas.openxmlformats.org/markup-compatibility/2006" xmlns:aink="http://schemas.microsoft.com/office/drawing/2016/ink" xmlns:am3d="http://schemas.microsoft.com/office/drawing/2017/model3d" xmlns:o="urn:schemas-microsoft-com:office:office" xmlns:oel="http://schemas.microsoft.com/office/2019/extlst" xmlns:r="http://schemas.openxmlformats.org/officeDocument/2006/relationships" xmlns:m="http://schemas.openxmlformats.org/officeDocument/2006/math" xmlns:v="urn:schemas-microsoft-com:vml" xmlns:wp14="http://schemas.microsoft.com/office/word/2010/wordprocessingDrawing" xmlns:wp="http://schemas.openxmlformats.org/drawingml/2006/wordprocessingDrawing" xmlns:w10="urn:schemas-microsoft-com:office:word" xmlns:w="http://schemas.openxmlformats.org/wordprocessingml/2006/main" xmlns:w14="http://schemas.microsoft.com/office/word/2010/wordml" xmlns:w15="http://schemas.microsoft.com/office/word/2012/wordml" xmlns:w16cex="http://schemas.microsoft.com/office/word/2018/wordml/cex" xmlns:w16cid="http://schemas.microsoft.com/office/word/2016/wordml/cid" xmlns:w16="http://schemas.microsoft.com/office/word/2018/wordml" xmlns:w16du="http://schemas.microsoft.com/office/word/2023/wordml/word16du" xmlns:w16sdtdh="http://schemas.microsoft.com/office/word/2020/wordml/sdtdatahash" xmlns:w16se="http://schemas.microsoft.com/office/word/2015/wordml/symex" xmlns:wpg="http://schemas.microsoft.com/office/word/2010/wordprocessingGroup" xmlns:wpi="http://schemas.microsoft.com/office/word/2010/wordprocessingInk" xmlns:wne="http://schemas.microsoft.com/office/word/2006/wordml" xmlns:wps="http://schemas.microsoft.com/office/word/2010/wordprocessingShape" mc:Ignorable="w14 w15 w16se w16cid w16 w16cex w16sdtdh w16du wp14">
+  <w:endnote w:type="separator" w:id="-1">
+    <w:p>
+      <w:pPr>
+        <w:spacing w:after="0" w:line="240" w:lineRule="auto"/>
+      </w:pPr>
+      <w:r>
+        <w:separator/>
+      </w:r>
+    </w:p>
+  </w:endnote>
+  <w:endnote w:type="continuationSeparator" w:id="0">
+    <w:p>
+      <w:pPr>
+        <w:spacing w:after="0" w:line="240" w:lineRule="auto"/>
+      </w:pPr>
+      <w:r>
+        <w:continuationSeparator/>
+      </w:r>
+    </w:p>
+  </w:endnote>
+</w:endnotes>
+</file>
+
+<file path=word/footnotes.xml><?xml version="1.0" encoding="utf-8"?>
+<w:footnotes xmlns:wpc="http://schemas.microsoft.com/office/word/2010/wordprocessingCanvas" xmlns:cx="http://schemas.microsoft.com/office/drawing/2014/chartex" xmlns:cx1="http://schemas.microsoft.com/office/drawing/2015/9/8/chartex" xmlns:cx2="http://schemas.microsoft.com/office/drawing/2015/10/21/chartex" xmlns:cx3="http://schemas.microsoft.com/office/drawing/2016/5/9/chartex" xmlns:cx4="http://schemas.microsoft.com/office/drawing/2016/5/10/chartex" xmlns:cx5="http://schemas.microsoft.com/office/drawing/2016/5/11/chartex" xmlns:cx6="http://schemas.microsoft.com/office/drawing/2016/5/12/chartex" xmlns:cx7="http://schemas.microsoft.com/office/drawing/2016/5/13/chartex" xmlns:cx8="http://schemas.microsoft.com/office/drawing/2016/5/14/chartex" xmlns:mc="http://schemas.openxmlformats.org/markup-compatibility/2006" xmlns:aink="http://schemas.microsoft.com/office/drawing/2016/ink" xmlns:am3d="http://schemas.microsoft.com/office/drawing/2017/model3d" xmlns:o="urn:schemas-microsoft-com:office:office" xmlns:oel="http://schemas.microsoft.com/office/2019/extlst" xmlns:r="http://schemas.openxmlformats.org/officeDocument/2006/relationships" xmlns:m="http://schemas.openxmlformats.org/officeDocument/2006/math" xmlns:v="urn:schemas-microsoft-com:vml" xmlns:wp14="http://schemas.microsoft.com/office/word/2010/wordprocessingDrawing" xmlns:wp="http://schemas.openxmlformats.org/drawingml/2006/wordprocessingDrawing" xmlns:w10="urn:schemas-microsoft-com:office:word" xmlns:w="http://schemas.openxmlformats.org/wordprocessingml/2006/main" xmlns:w14="http://schemas.microsoft.com/office/word/2010/wordml" xmlns:w15="http://schemas.microsoft.com/office/word/2012/wordml" xmlns:w16cex="http://schemas.microsoft.com/office/word/2018/wordml/cex" xmlns:w16cid="http://schemas.microsoft.com/office/word/2016/wordml/cid" xmlns:w16="http://schemas.microsoft.com/office/word/2018/wordml" xmlns:w16du="http://schemas.microsoft.com/office/word/2023/wordml/word16du" xmlns:w16sdtdh="http://schemas.microsoft.com/office/word/2020/wordml/sdtdatahash" xmlns:w16se="http://schemas.microsoft.com/office/word/2015/wordml/symex" xmlns:wpg="http://schemas.microsoft.com/office/word/2010/wordprocessingGroup" xmlns:wpi="http://schemas.microsoft.com/office/word/2010/wordprocessingInk" xmlns:wne="http://schemas.microsoft.com/office/word/2006/wordml" xmlns:wps="http://schemas.microsoft.com/office/word/2010/wordprocessingShape" mc:Ignorable="w14 w15 w16se w16cid w16 w16cex w16sdtdh w16du wp14">
+  <w:footnote w:type="separator" w:id="-1">
+    <w:p>
+      <w:pPr>
+        <w:spacing w:after="0" w:line="240" w:lineRule="auto"/>
+      </w:pPr>
+      <w:r>
+        <w:separator/>
+      </w:r>
+    </w:p>
+  </w:footnote>
+  <w:footnote w:type="continuationSeparator" w:id="0">
+    <w:p>
+      <w:pPr>
+        <w:spacing w:after="0" w:line="240" w:lineRule="auto"/>
+      </w:pPr>
+      <w:r>
+        <w:continuationSeparator/>
+      </w:r>
+    </w:p>
+  </w:footnote>
+</w:footnotes>
+</file>
+
+<file path=word/header1.xml><?xml version="1.0" encoding="utf-8"?>
+<w:hdr xmlns:wpc="http://schemas.microsoft.com/office/word/2010/wordprocessingCanvas" xmlns:cx="http://schemas.microsoft.com/office/drawing/2014/chartex" xmlns:cx1="http://schemas.microsoft.com/office/drawing/2015/9/8/chartex" xmlns:cx2="http://schemas.microsoft.com/office/drawing/2015/10/21/chartex" xmlns:cx3="http://schemas.microsoft.com/office/drawing/2016/5/9/chartex" xmlns:cx4="http://schemas.microsoft.com/office/drawing/2016/5/10/chartex" xmlns:cx5="http://schemas.microsoft.com/office/drawing/2016/5/11/chartex" xmlns:cx6="http://schemas.microsoft.com/office/drawing/2016/5/12/chartex" xmlns:cx7="http://schemas.microsoft.com/office/drawing/2016/5/13/chartex" xmlns:cx8="http://schemas.microsoft.com/office/drawing/2016/5/14/chartex" xmlns:mc="http://schemas.openxmlformats.org/markup-compatibility/2006" xmlns:aink="http://schemas.microsoft.com/office/drawing/2016/ink" xmlns:am3d="http://schemas.microsoft.com/office/drawing/2017/model3d" xmlns:o="urn:schemas-microsoft-com:office:office" xmlns:oel="http://schemas.microsoft.com/office/2019/extlst" xmlns:r="http://schemas.openxmlformats.org/officeDocument/2006/relationships" xmlns:m="http://schemas.openxmlformats.org/officeDocument/2006/math" xmlns:v="urn:schemas-microsoft-com:vml" xmlns:wp14="http://schemas.microsoft.com/office/word/2010/wordprocessingDrawing" xmlns:wp="http://schemas.openxmlformats.org/drawingml/2006/wordprocessingDrawing" xmlns:w10="urn:schemas-microsoft-com:office:word" xmlns:w="http://schemas.openxmlformats.org/wordprocessingml/2006/main" xmlns:w14="http://schemas.microsoft.com/office/word/2010/wordml" xmlns:w15="http://schemas.microsoft.com/office/word/2012/wordml" xmlns:w16cex="http://schemas.microsoft.com/office/word/2018/wordml/cex" xmlns:w16cid="http://schemas.microsoft.com/office/word/2016/wordml/cid" xmlns:w16="http://schemas.microsoft.com/office/word/2018/wordml" xmlns:w16du="http://schemas.microsoft.com/office/word/2023/wordml/word16du" xmlns:w16sdtdh="http://schemas.microsoft.com/office/word/2020/wordml/sdtdatahash" xmlns:w16se="http://schemas.microsoft.com/office/word/2015/wordml/symex" xmlns:wpg="http://schemas.microsoft.com/office/word/2010/wordprocessingGroup" xmlns:wpi="http://schemas.microsoft.com/office/word/2010/wordprocessingInk" xmlns:wne="http://schemas.microsoft.com/office/word/2006/wordml" xmlns:wps="http://schemas.microsoft.com/office/word/2010/wordprocessingShape" mc:Ignorable="w14 w15 w16se w16cid w16 w16cex w16sdtdh w16du wp14">
+  <w:tbl>
+    <w:tblPr>
+      <w:tblW w:w="10064" w:type="dxa"/>
+      <w:jc w:val="center"/>
+      <w:tblBorders>
+        <w:top w:val="single" w:sz="4" w:space="0" w:color="auto"/>
+        <w:left w:val="single" w:sz="4" w:space="0" w:color="auto"/>
+        <w:bottom w:val="single" w:sz="4" w:space="0" w:color="auto"/>
+        <w:right w:val="single" w:sz="4" w:space="0" w:color="auto"/>
+        <w:insideH w:val="single" w:sz="4" w:space="0" w:color="auto"/>
+        <w:insideV w:val="single" w:sz="4" w:space="0" w:color="auto"/>
+      </w:tblBorders>
+      <w:tblLayout w:type="fixed"/>
+      <w:tblCellMar>
+        <w:left w:w="70" w:type="dxa"/>
+        <w:right w:w="70" w:type="dxa"/>
+      </w:tblCellMar>
+      <w:tblLook w:val="0000" w:firstRow="0" w:lastRow="0" w:firstColumn="0" w:lastColumn="0" w:noHBand="0" w:noVBand="0"/>
+    </w:tblPr>
+    <w:tblGrid>
+      <w:gridCol w:w="2549"/>
+      <w:gridCol w:w="5562"/>
+      <w:gridCol w:w="1953"/>
+    </w:tblGrid>
+    <w:tr>
+      <w:trPr>
+        <w:trHeight w:val="696"/>
+        <w:jc w:val="center"/>
+      </w:trPr>
+      <w:tc>
+        <w:tcPr>
+          <w:tcW w:w="2549" w:type="dxa"/>
+          <w:vAlign w:val="center"/>
+        </w:tcPr>
+        <w:p>
+          <w:pPr>
+            <w:pStyle w:val="En-tte"/>
+            <w:jc w:val="center"/>
+            <w:rPr>
+              <w:position w:val="-24"/>
+            </w:rPr>
+          </w:pPr>
+          <w:r>
+            <w:rPr>
+              <w:b/>
+              <w:noProof/>
+              <w:lang w:val="en-US" w:eastAsia="zh-CN"/>
+            </w:rPr>
+            <w:drawing>
+              <wp:inline distT="0" distB="0" distL="0" distR="0" wp14:anchorId="2CA16592" wp14:editId="46C25AB8">
+                <wp:extent cx="828675" cy="828675"/>
+                <wp:effectExtent l="0" t="0" r="9525" b="9525"/>
+                <wp:docPr id="935911554" name="Image 935911554" descr="Une image contenant poisson, dessin humoristique, aquarium&#10;&#10;Description générée automatiquement"/>
+                <wp:cNvGraphicFramePr>
+                  <a:graphicFrameLocks xmlns:a="http://schemas.openxmlformats.org/drawingml/2006/main" noChangeAspect="1"/>
+                </wp:cNvGraphicFramePr>
+                <a:graphic xmlns:a="http://schemas.openxmlformats.org/drawingml/2006/main">
+                  <a:graphicData uri="http://schemas.openxmlformats.org/drawingml/2006/picture">
+                    <pic:pic xmlns:pic="http://schemas.openxmlformats.org/drawingml/2006/picture">
+                      <pic:nvPicPr>
+                        <pic:cNvPr id="495046142" name="Image 1" descr="Une image contenant poisson, dessin humoristique, aquarium&#10;&#10;Description générée automatiquement"/>
+                        <pic:cNvPicPr/>
+                      </pic:nvPicPr>
+                      <pic:blipFill>
+                        <a:blip r:embed="rId1"/>
+                        <a:stretch>
+                          <a:fillRect/>
+                        </a:stretch>
+                      </pic:blipFill>
+                      <pic:spPr>
+                        <a:xfrm>
+                          <a:off x="0" y="0"/>
+                          <a:ext cx="828675" cy="828675"/>
+                        </a:xfrm>
+                        <a:prstGeom prst="rect">
+                          <a:avLst/>
+                        </a:prstGeom>
+                      </pic:spPr>
+                    </pic:pic>
+                  </a:graphicData>
+                </a:graphic>
+              </wp:inline>
+            </w:drawing>
+          </w:r>
+        </w:p>
+      </w:tc>
+      <w:tc>
+        <w:tcPr>
+          <w:tcW w:w="5562" w:type="dxa"/>
+          <w:vAlign w:val="center"/>
+        </w:tcPr>
+        <w:p>
+          <w:pPr>
+            <w:jc w:val="center"/>
+            <w:rPr>
+              <w:b/>
+              <w:bCs/>
+              <w:lang w:eastAsia="zh-CN"/>
+            </w:rPr>
+          </w:pPr>
+          <w:bookmarkStart w:id="0" w:name="projectName2"/>
+          <w:bookmarkEnd w:id="0"/>
+        </w:p>
+        <w:p>
+          <w:pPr>
+            <w:jc w:val="center"/>
+            <w:rPr>
+              <w:b/>
+              <w:bCs/>
+              <w:lang w:eastAsia="zh-CN"/>
+            </w:rPr>
+          </w:pPr>
+          <w:r>
+            <w:rPr>
+              <w:b/>
+              <w:bCs/>
+              <w:lang w:eastAsia="zh-CN"/>
+            </w:rPr>
+            <w:t>My sample document</w:t>
+          </w:r>
+        </w:p>
+        <w:p>
+          <w:pPr>
+            <w:rPr>
+              <w:sz w:val="28"/>
+              <w:lang w:eastAsia="zh-CN"/>
+            </w:rPr>
+          </w:pPr>
+        </w:p>
+      </w:tc>
+      <w:tc>
+        <w:tcPr>
+          <w:tcW w:w="1953" w:type="dxa"/>
+        </w:tcPr>
+        <w:p>
+          <w:pPr>
+            <w:pStyle w:val="En-tte"/>
+            <w:spacing w:before="40"/>
+            <w:rPr>
+              <w:rStyle w:val="Numrodepage"/>
+              <w:b/>
+              <w:sz w:val="16"/>
+              <w:lang w:val="pt-PT"/>
+            </w:rPr>
+          </w:pPr>
+          <w:r>
+            <w:rPr>
+              <w:sz w:val="16"/>
+              <w:lang w:val="pt-PT"/>
+            </w:rPr>
+            <w:t>Page </w:t>
+          </w:r>
+          <w:r>
+            <w:rPr>
+              <w:sz w:val="16"/>
+              <w:lang w:val="pt-PT" w:eastAsia="zh-CN"/>
+            </w:rPr>
+            <w:t xml:space="preserve">    </w:t>
+          </w:r>
+          <w:r>
+            <w:rPr>
+              <w:b/>
+              <w:sz w:val="16"/>
+              <w:lang w:val="pt-PT"/>
+            </w:rPr>
+            <w:t xml:space="preserve">:  </w:t>
+          </w:r>
+          <w:r>
+            <w:rPr>
+              <w:b/>
+              <w:sz w:val="16"/>
+              <w:lang w:val="nl-NL"/>
+            </w:rPr>
+            <w:fldChar w:fldCharType="begin"/>
+          </w:r>
+          <w:r>
+            <w:rPr>
+              <w:b/>
+              <w:sz w:val="16"/>
+              <w:lang w:val="pt-PT"/>
+            </w:rPr>
+            <w:instrText xml:space="preserve"> PAGE   \* MERGEFORMAT </w:instrText>
+          </w:r>
+          <w:r>
+            <w:rPr>
+              <w:b/>
+              <w:sz w:val="16"/>
+              <w:lang w:val="nl-NL"/>
+            </w:rPr>
+            <w:fldChar w:fldCharType="separate"/>
+          </w:r>
+          <w:r>
+            <w:rPr>
+              <w:b/>
+              <w:noProof/>
+              <w:sz w:val="16"/>
+              <w:lang w:val="pt-PT"/>
+            </w:rPr>
+            <w:t>9</w:t>
+          </w:r>
+          <w:r>
+            <w:rPr>
+              <w:b/>
+              <w:noProof/>
+              <w:sz w:val="16"/>
+              <w:lang w:val="nl-NL"/>
+            </w:rPr>
+            <w:fldChar w:fldCharType="end"/>
+          </w:r>
+          <w:r>
+            <w:rPr>
+              <w:rStyle w:val="Numrodepage"/>
+              <w:b/>
+              <w:sz w:val="16"/>
+              <w:lang w:val="pt-PT"/>
+            </w:rPr>
+            <w:t>/</w:t>
+          </w:r>
+          <w:r>
+            <w:rPr>
+              <w:rStyle w:val="Numrodepage"/>
+              <w:b/>
+              <w:sz w:val="16"/>
+            </w:rPr>
+            <w:fldChar w:fldCharType="begin"/>
+          </w:r>
+          <w:r>
+            <w:rPr>
+              <w:rStyle w:val="Numrodepage"/>
+              <w:b/>
+              <w:sz w:val="16"/>
+              <w:lang w:val="pt-PT"/>
+            </w:rPr>
+            <w:instrText xml:space="preserve"> NUMPAGES </w:instrText>
+          </w:r>
+          <w:r>
+            <w:rPr>
+              <w:rStyle w:val="Numrodepage"/>
+              <w:b/>
+              <w:sz w:val="16"/>
+            </w:rPr>
+            <w:fldChar w:fldCharType="separate"/>
+          </w:r>
+          <w:r>
+            <w:rPr>
+              <w:rStyle w:val="Numrodepage"/>
+              <w:b/>
+              <w:noProof/>
+              <w:sz w:val="16"/>
+              <w:lang w:val="pt-PT"/>
+            </w:rPr>
+            <w:t>15</w:t>
+          </w:r>
+          <w:r>
+            <w:rPr>
+              <w:rStyle w:val="Numrodepage"/>
+              <w:b/>
+              <w:sz w:val="16"/>
+            </w:rPr>
+            <w:fldChar w:fldCharType="end"/>
+          </w:r>
+        </w:p>
+        <w:p>
+          <w:pPr>
+            <w:pStyle w:val="En-tte"/>
+            <w:tabs>
+              <w:tab w:val="left" w:pos="1370"/>
+            </w:tabs>
+            <w:spacing w:before="40"/>
+            <w:rPr>
+              <w:sz w:val="16"/>
+              <w:lang w:val="pt-PT"/>
+            </w:rPr>
+          </w:pPr>
+          <w:r>
+            <w:rPr>
+              <w:b/>
+              <w:sz w:val="16"/>
+              <w:lang w:val="pt-PT" w:eastAsia="zh-CN"/>
+            </w:rPr>
+            <w:t xml:space="preserve">                  </w:t>
+          </w:r>
+        </w:p>
+      </w:tc>
+    </w:tr>
+  </w:tbl>
+  <w:p>
+    <w:pPr>
+      <w:pStyle w:val="En-tte"/>
+    </w:pPr>
+  </w:p>
+</w:hdr>
+</file>
+
 <file path=word/styles.xml><?xml version="1.0" encoding="utf-8"?>
-<w:styles xmlns:mc="http://schemas.openxmlformats.org/markup-compatibility/2006" xmlns:r="http://schemas.openxmlformats.org/officeDocument/2006/relationships" xmlns:w="http://schemas.openxmlformats.org/wordprocessingml/2006/main" xmlns:w14="http://schemas.microsoft.com/office/word/2010/wordml" xmlns:w15="http://schemas.microsoft.com/office/word/2012/wordml" xmlns:w16cex="http://schemas.microsoft.com/office/word/2018/wordml/cex" xmlns:w16cid="http://schemas.microsoft.com/office/word/2016/wordml/cid" xmlns:w16="http://schemas.microsoft.com/office/word/2018/wordml" xmlns:w16sdtdh="http://schemas.microsoft.com/office/word/2020/wordml/sdtdatahash" xmlns:w16se="http://schemas.microsoft.com/office/word/2015/wordml/symex" mc:Ignorable="w14 w15 w16se w16cid w16 w16cex w16sdtdh">
+<w:styles xmlns:mc="http://schemas.openxmlformats.org/markup-compatibility/2006" xmlns:r="http://schemas.openxmlformats.org/officeDocument/2006/relationships" xmlns:w="http://schemas.openxmlformats.org/wordprocessingml/2006/main" xmlns:w14="http://schemas.microsoft.com/office/word/2010/wordml" xmlns:w15="http://schemas.microsoft.com/office/word/2012/wordml" xmlns:w16cex="http://schemas.microsoft.com/office/word/2018/wordml/cex" xmlns:w16cid="http://schemas.microsoft.com/office/word/2016/wordml/cid" xmlns:w16="http://schemas.microsoft.com/office/word/2018/wordml" xmlns:w16du="http://schemas.microsoft.com/office/word/2023/wordml/word16du" xmlns:w16sdtdh="http://schemas.microsoft.com/office/word/2020/wordml/sdtdatahash" xmlns:w16se="http://schemas.microsoft.com/office/word/2015/wordml/symex" mc:Ignorable="w14 w15 w16se w16cid w16 w16cex w16sdtdh w16du">
   <w:docDefaults>
     <w:rPrDefault>
       <w:rPr>
@@ -161,7 +633,7 @@
     <w:lsdException w:name="Normal Indent" w:semiHidden="1" w:unhideWhenUsed="1"/>
     <w:lsdException w:name="footnote text" w:semiHidden="1" w:unhideWhenUsed="1"/>
     <w:lsdException w:name="annotation text" w:semiHidden="1" w:unhideWhenUsed="1"/>
-    <w:lsdException w:name="header" w:semiHidden="1" w:unhideWhenUsed="1"/>
+    <w:lsdException w:name="header" w:semiHidden="1" w:uiPriority="0" w:unhideWhenUsed="1"/>
     <w:lsdException w:name="footer" w:semiHidden="1" w:unhideWhenUsed="1"/>
     <w:lsdException w:name="index heading" w:semiHidden="1" w:unhideWhenUsed="1"/>
     <w:lsdException w:name="caption" w:semiHidden="1" w:uiPriority="35" w:unhideWhenUsed="1" w:qFormat="1"/>
@@ -171,7 +643,7 @@
     <w:lsdException w:name="footnote reference" w:semiHidden="1" w:unhideWhenUsed="1"/>
     <w:lsdException w:name="annotation reference" w:semiHidden="1" w:unhideWhenUsed="1"/>
     <w:lsdException w:name="line number" w:semiHidden="1" w:unhideWhenUsed="1"/>
-    <w:lsdException w:name="page number" w:semiHidden="1" w:unhideWhenUsed="1"/>
+    <w:lsdException w:name="page number" w:semiHidden="1" w:uiPriority="0" w:unhideWhenUsed="1"/>
     <w:lsdException w:name="endnote reference" w:semiHidden="1" w:unhideWhenUsed="1"/>
     <w:lsdException w:name="endnote text" w:semiHidden="1" w:unhideWhenUsed="1"/>
     <w:lsdException w:name="table of authorities" w:semiHidden="1" w:unhideWhenUsed="1"/>
@@ -510,6 +982,7 @@
   <w:style w:type="paragraph" w:default="1" w:styleId="Normal">
     <w:name w:val="Normal"/>
     <w:qFormat/>
+    <w:rsid w:val="00D70699"/>
   </w:style>
   <w:style w:type="paragraph" w:styleId="Titre1">
     <w:name w:val="heading 1"/>
@@ -1045,6 +1518,53 @@
         <w:insideV w:val="single" w:sz="4" w:space="0" w:color="auto"/>
       </w:tblBorders>
     </w:tblPr>
+  </w:style>
+  <w:style w:type="paragraph" w:styleId="En-tte">
+    <w:name w:val="header"/>
+    <w:basedOn w:val="Normal"/>
+    <w:link w:val="En-tteCar"/>
+    <w:unhideWhenUsed/>
+    <w:rsid w:val="00D70699"/>
+    <w:pPr>
+      <w:tabs>
+        <w:tab w:val="center" w:pos="4536"/>
+        <w:tab w:val="right" w:pos="9072"/>
+      </w:tabs>
+      <w:spacing w:after="0" w:line="240" w:lineRule="auto"/>
+    </w:pPr>
+  </w:style>
+  <w:style w:type="character" w:customStyle="1" w:styleId="En-tteCar">
+    <w:name w:val="En-tête Car"/>
+    <w:basedOn w:val="Policepardfaut"/>
+    <w:link w:val="En-tte"/>
+    <w:rsid w:val="00D70699"/>
+  </w:style>
+  <w:style w:type="paragraph" w:styleId="Pieddepage">
+    <w:name w:val="footer"/>
+    <w:basedOn w:val="Normal"/>
+    <w:link w:val="PieddepageCar"/>
+    <w:uiPriority w:val="99"/>
+    <w:unhideWhenUsed/>
+    <w:rsid w:val="00D70699"/>
+    <w:pPr>
+      <w:tabs>
+        <w:tab w:val="center" w:pos="4536"/>
+        <w:tab w:val="right" w:pos="9072"/>
+      </w:tabs>
+      <w:spacing w:after="0" w:line="240" w:lineRule="auto"/>
+    </w:pPr>
+  </w:style>
+  <w:style w:type="character" w:customStyle="1" w:styleId="PieddepageCar">
+    <w:name w:val="Pied de page Car"/>
+    <w:basedOn w:val="Policepardfaut"/>
+    <w:link w:val="Pieddepage"/>
+    <w:uiPriority w:val="99"/>
+    <w:rsid w:val="00D70699"/>
+  </w:style>
+  <w:style w:type="character" w:styleId="Numrodepage">
+    <w:name w:val="page number"/>
+    <w:basedOn w:val="Policepardfaut"/>
+    <w:rsid w:val="00D70699"/>
   </w:style>
 </w:styles>
 </file>

</xml_diff>

<commit_message>
Update unit tests for Word
</commit_message>
<xml_diff>
--- a/src/RAG.Parsers.Pdf.UnitTests/TestFiles/Sample.docx
+++ b/src/RAG.Parsers.Pdf.UnitTests/TestFiles/Sample.docx
@@ -72,13 +72,31 @@
           </w:tcPr>
           <w:p>
             <w:r>
-              <w:t>Table cell 1:1</w:t>
+              <w:t xml:space="preserve">Table </w:t>
+            </w:r>
+            <w:proofErr w:type="spellStart"/>
+            <w:r>
+              <w:t>cell</w:t>
+            </w:r>
+            <w:proofErr w:type="spellEnd"/>
+            <w:r>
+              <w:t> 1:1</w:t>
             </w:r>
           </w:p>
           <w:p>
+            <w:proofErr w:type="spellStart"/>
             <w:r>
-              <w:t>Sub Text</w:t>
+              <w:t>Sub</w:t>
             </w:r>
+            <w:proofErr w:type="spellEnd"/>
+            <w:r>
+              <w:t xml:space="preserve"> </w:t>
+            </w:r>
+            <w:proofErr w:type="spellStart"/>
+            <w:r>
+              <w:t>Text</w:t>
+            </w:r>
+            <w:proofErr w:type="spellEnd"/>
           </w:p>
         </w:tc>
         <w:tc>
@@ -87,12 +105,33 @@
           </w:tcPr>
           <w:p>
             <w:r>
-              <w:t>Table Cell 1:2</w:t>
+              <w:t xml:space="preserve">Table </w:t>
+            </w:r>
+            <w:proofErr w:type="spellStart"/>
+            <w:r>
+              <w:t>Cell</w:t>
+            </w:r>
+            <w:proofErr w:type="spellEnd"/>
+            <w:r>
+              <w:t xml:space="preserve"> 1:2</w:t>
             </w:r>
           </w:p>
           <w:p>
+            <w:proofErr w:type="spellStart"/>
             <w:r>
-              <w:t>Sub text 2</w:t>
+              <w:t>Sub</w:t>
+            </w:r>
+            <w:proofErr w:type="spellEnd"/>
+            <w:r>
+              <w:t xml:space="preserve"> </w:t>
+            </w:r>
+            <w:proofErr w:type="spellStart"/>
+            <w:r>
+              <w:t>text</w:t>
+            </w:r>
+            <w:proofErr w:type="spellEnd"/>
+            <w:r>
+              <w:t xml:space="preserve"> 2</w:t>
             </w:r>
           </w:p>
         </w:tc>
@@ -104,7 +143,15 @@
           </w:tcPr>
           <w:p>
             <w:r>
-              <w:t>Table cell 2:1</w:t>
+              <w:t xml:space="preserve">Table </w:t>
+            </w:r>
+            <w:proofErr w:type="spellStart"/>
+            <w:r>
+              <w:t>cell</w:t>
+            </w:r>
+            <w:proofErr w:type="spellEnd"/>
+            <w:r>
+              <w:t> 2:1</w:t>
             </w:r>
           </w:p>
         </w:tc>
@@ -164,10 +211,7 @@
     <w:p>
       <w:r>
         <w:lastRenderedPageBreak/>
-        <w:t>Second page</w:t>
-      </w:r>
-      <w:r>
-        <w:t>.</w:t>
+        <w:t>Second page.</w:t>
       </w:r>
     </w:p>
     <w:p/>
@@ -175,43 +219,29 @@
       <w:pPr>
         <w:jc w:val="center"/>
       </w:pPr>
+    </w:p>
+    <w:p>
+      <w:pPr>
+        <w:jc w:val="center"/>
+      </w:pPr>
+    </w:p>
+    <w:p>
+      <w:pPr>
+        <w:jc w:val="center"/>
+      </w:pPr>
       <w:r>
         <w:rPr>
-          <w:b/>
           <w:noProof/>
-          <w:lang w:val="en-US" w:eastAsia="zh-CN"/>
         </w:rPr>
         <w:drawing>
-          <wp:inline distT="0" distB="0" distL="0" distR="0" wp14:anchorId="33087AD2" wp14:editId="675CAB9E">
-            <wp:extent cx="2381250" cy="2381250"/>
+          <wp:inline distT="0" distB="0" distL="0" distR="0" wp14:anchorId="422A0AE5" wp14:editId="4D3AB9CA">
+            <wp:extent cx="5486400" cy="3200400"/>
             <wp:effectExtent l="0" t="0" r="0" b="0"/>
-            <wp:docPr id="6871434" name="Image 1" descr="Une image contenant poisson, dessin humoristique, aquarium&#10;&#10;Description générée automatiquement"/>
-            <wp:cNvGraphicFramePr>
-              <a:graphicFrameLocks xmlns:a="http://schemas.openxmlformats.org/drawingml/2006/main" noChangeAspect="1"/>
-            </wp:cNvGraphicFramePr>
+            <wp:docPr id="118430515" name="Diagramme 1"/>
+            <wp:cNvGraphicFramePr/>
             <a:graphic xmlns:a="http://schemas.openxmlformats.org/drawingml/2006/main">
-              <a:graphicData uri="http://schemas.openxmlformats.org/drawingml/2006/picture">
-                <pic:pic xmlns:pic="http://schemas.openxmlformats.org/drawingml/2006/picture">
-                  <pic:nvPicPr>
-                    <pic:cNvPr id="495046142" name="Image 1" descr="Une image contenant poisson, dessin humoristique, aquarium&#10;&#10;Description générée automatiquement"/>
-                    <pic:cNvPicPr/>
-                  </pic:nvPicPr>
-                  <pic:blipFill>
-                    <a:blip r:embed="rId6"/>
-                    <a:stretch>
-                      <a:fillRect/>
-                    </a:stretch>
-                  </pic:blipFill>
-                  <pic:spPr>
-                    <a:xfrm>
-                      <a:off x="0" y="0"/>
-                      <a:ext cx="2381250" cy="2381250"/>
-                    </a:xfrm>
-                    <a:prstGeom prst="rect">
-                      <a:avLst/>
-                    </a:prstGeom>
-                  </pic:spPr>
-                </pic:pic>
+              <a:graphicData uri="http://schemas.openxmlformats.org/drawingml/2006/diagram">
+                <dgm:relIds xmlns:dgm="http://schemas.openxmlformats.org/drawingml/2006/diagram" xmlns:r="http://schemas.openxmlformats.org/officeDocument/2006/relationships" r:dm="rId7" r:lo="rId8" r:qs="rId9" r:cs="rId10"/>
               </a:graphicData>
             </a:graphic>
           </wp:inline>
@@ -226,7 +256,7 @@
       </w:pPr>
     </w:p>
     <w:sectPr>
-      <w:headerReference w:type="default" r:id="rId7"/>
+      <w:headerReference w:type="default" r:id="rId12"/>
       <w:pgSz w:w="11906" w:h="16838"/>
       <w:pgMar w:top="1417" w:right="1417" w:bottom="1417" w:left="1417" w:header="708" w:footer="708" w:gutter="0"/>
       <w:cols w:space="708"/>
@@ -400,13 +430,41 @@
               <w:lang w:eastAsia="zh-CN"/>
             </w:rPr>
           </w:pPr>
+          <w:proofErr w:type="spellStart"/>
           <w:r>
             <w:rPr>
               <w:b/>
               <w:bCs/>
               <w:lang w:eastAsia="zh-CN"/>
             </w:rPr>
-            <w:t>My sample document</w:t>
+            <w:t>My</w:t>
+          </w:r>
+          <w:proofErr w:type="spellEnd"/>
+          <w:r>
+            <w:rPr>
+              <w:b/>
+              <w:bCs/>
+              <w:lang w:eastAsia="zh-CN"/>
+            </w:rPr>
+            <w:t xml:space="preserve"> </w:t>
+          </w:r>
+          <w:proofErr w:type="spellStart"/>
+          <w:r>
+            <w:rPr>
+              <w:b/>
+              <w:bCs/>
+              <w:lang w:eastAsia="zh-CN"/>
+            </w:rPr>
+            <w:t>sample</w:t>
+          </w:r>
+          <w:proofErr w:type="spellEnd"/>
+          <w:r>
+            <w:rPr>
+              <w:b/>
+              <w:bCs/>
+              <w:lang w:eastAsia="zh-CN"/>
+            </w:rPr>
+            <w:t xml:space="preserve"> document</w:t>
           </w:r>
         </w:p>
         <w:p>
@@ -1569,6 +1627,2923 @@
 </w:styles>
 </file>
 
+<file path=word/diagrams/colors1.xml><?xml version="1.0" encoding="utf-8"?>
+<dgm:colorsDef xmlns:dgm="http://schemas.openxmlformats.org/drawingml/2006/diagram" xmlns:a="http://schemas.openxmlformats.org/drawingml/2006/main" uniqueId="urn:microsoft.com/office/officeart/2005/8/colors/accent1_2">
+  <dgm:title val=""/>
+  <dgm:desc val=""/>
+  <dgm:catLst>
+    <dgm:cat type="accent1" pri="11200"/>
+  </dgm:catLst>
+  <dgm:styleLbl name="node0">
+    <dgm:fillClrLst meth="repeat">
+      <a:schemeClr val="accent1"/>
+    </dgm:fillClrLst>
+    <dgm:linClrLst meth="repeat">
+      <a:schemeClr val="lt1"/>
+    </dgm:linClrLst>
+    <dgm:effectClrLst/>
+    <dgm:txLinClrLst/>
+    <dgm:txFillClrLst/>
+    <dgm:txEffectClrLst/>
+  </dgm:styleLbl>
+  <dgm:styleLbl name="alignNode1">
+    <dgm:fillClrLst meth="repeat">
+      <a:schemeClr val="accent1"/>
+    </dgm:fillClrLst>
+    <dgm:linClrLst meth="repeat">
+      <a:schemeClr val="accent1"/>
+    </dgm:linClrLst>
+    <dgm:effectClrLst/>
+    <dgm:txLinClrLst/>
+    <dgm:txFillClrLst/>
+    <dgm:txEffectClrLst/>
+  </dgm:styleLbl>
+  <dgm:styleLbl name="node1">
+    <dgm:fillClrLst meth="repeat">
+      <a:schemeClr val="accent1"/>
+    </dgm:fillClrLst>
+    <dgm:linClrLst meth="repeat">
+      <a:schemeClr val="lt1"/>
+    </dgm:linClrLst>
+    <dgm:effectClrLst/>
+    <dgm:txLinClrLst/>
+    <dgm:txFillClrLst/>
+    <dgm:txEffectClrLst/>
+  </dgm:styleLbl>
+  <dgm:styleLbl name="lnNode1">
+    <dgm:fillClrLst meth="repeat">
+      <a:schemeClr val="accent1"/>
+    </dgm:fillClrLst>
+    <dgm:linClrLst meth="repeat">
+      <a:schemeClr val="lt1"/>
+    </dgm:linClrLst>
+    <dgm:effectClrLst/>
+    <dgm:txLinClrLst/>
+    <dgm:txFillClrLst/>
+    <dgm:txEffectClrLst/>
+  </dgm:styleLbl>
+  <dgm:styleLbl name="vennNode1">
+    <dgm:fillClrLst meth="repeat">
+      <a:schemeClr val="accent1">
+        <a:alpha val="50000"/>
+      </a:schemeClr>
+    </dgm:fillClrLst>
+    <dgm:linClrLst meth="repeat">
+      <a:schemeClr val="lt1"/>
+    </dgm:linClrLst>
+    <dgm:effectClrLst/>
+    <dgm:txLinClrLst/>
+    <dgm:txFillClrLst/>
+    <dgm:txEffectClrLst/>
+  </dgm:styleLbl>
+  <dgm:styleLbl name="node2">
+    <dgm:fillClrLst meth="repeat">
+      <a:schemeClr val="accent1"/>
+    </dgm:fillClrLst>
+    <dgm:linClrLst meth="repeat">
+      <a:schemeClr val="lt1"/>
+    </dgm:linClrLst>
+    <dgm:effectClrLst/>
+    <dgm:txLinClrLst/>
+    <dgm:txFillClrLst/>
+    <dgm:txEffectClrLst/>
+  </dgm:styleLbl>
+  <dgm:styleLbl name="node3">
+    <dgm:fillClrLst meth="repeat">
+      <a:schemeClr val="accent1"/>
+    </dgm:fillClrLst>
+    <dgm:linClrLst meth="repeat">
+      <a:schemeClr val="lt1"/>
+    </dgm:linClrLst>
+    <dgm:effectClrLst/>
+    <dgm:txLinClrLst/>
+    <dgm:txFillClrLst/>
+    <dgm:txEffectClrLst/>
+  </dgm:styleLbl>
+  <dgm:styleLbl name="node4">
+    <dgm:fillClrLst meth="repeat">
+      <a:schemeClr val="accent1"/>
+    </dgm:fillClrLst>
+    <dgm:linClrLst meth="repeat">
+      <a:schemeClr val="lt1"/>
+    </dgm:linClrLst>
+    <dgm:effectClrLst/>
+    <dgm:txLinClrLst/>
+    <dgm:txFillClrLst/>
+    <dgm:txEffectClrLst/>
+  </dgm:styleLbl>
+  <dgm:styleLbl name="fgImgPlace1">
+    <dgm:fillClrLst meth="repeat">
+      <a:schemeClr val="accent1">
+        <a:tint val="50000"/>
+      </a:schemeClr>
+    </dgm:fillClrLst>
+    <dgm:linClrLst meth="repeat">
+      <a:schemeClr val="lt1"/>
+    </dgm:linClrLst>
+    <dgm:effectClrLst/>
+    <dgm:txLinClrLst/>
+    <dgm:txFillClrLst meth="repeat">
+      <a:schemeClr val="lt1"/>
+    </dgm:txFillClrLst>
+    <dgm:txEffectClrLst/>
+  </dgm:styleLbl>
+  <dgm:styleLbl name="alignImgPlace1">
+    <dgm:fillClrLst meth="repeat">
+      <a:schemeClr val="accent1">
+        <a:tint val="50000"/>
+      </a:schemeClr>
+    </dgm:fillClrLst>
+    <dgm:linClrLst meth="repeat">
+      <a:schemeClr val="lt1"/>
+    </dgm:linClrLst>
+    <dgm:effectClrLst/>
+    <dgm:txLinClrLst/>
+    <dgm:txFillClrLst meth="repeat">
+      <a:schemeClr val="lt1"/>
+    </dgm:txFillClrLst>
+    <dgm:txEffectClrLst/>
+  </dgm:styleLbl>
+  <dgm:styleLbl name="bgImgPlace1">
+    <dgm:fillClrLst meth="repeat">
+      <a:schemeClr val="accent1">
+        <a:tint val="50000"/>
+      </a:schemeClr>
+    </dgm:fillClrLst>
+    <dgm:linClrLst meth="repeat">
+      <a:schemeClr val="lt1"/>
+    </dgm:linClrLst>
+    <dgm:effectClrLst/>
+    <dgm:txLinClrLst/>
+    <dgm:txFillClrLst meth="repeat">
+      <a:schemeClr val="lt1"/>
+    </dgm:txFillClrLst>
+    <dgm:txEffectClrLst/>
+  </dgm:styleLbl>
+  <dgm:styleLbl name="sibTrans2D1">
+    <dgm:fillClrLst meth="repeat">
+      <a:schemeClr val="accent1">
+        <a:tint val="60000"/>
+      </a:schemeClr>
+    </dgm:fillClrLst>
+    <dgm:linClrLst meth="repeat">
+      <a:schemeClr val="accent1">
+        <a:tint val="60000"/>
+      </a:schemeClr>
+    </dgm:linClrLst>
+    <dgm:effectClrLst/>
+    <dgm:txLinClrLst/>
+    <dgm:txFillClrLst/>
+    <dgm:txEffectClrLst/>
+  </dgm:styleLbl>
+  <dgm:styleLbl name="fgSibTrans2D1">
+    <dgm:fillClrLst meth="repeat">
+      <a:schemeClr val="accent1">
+        <a:tint val="60000"/>
+      </a:schemeClr>
+    </dgm:fillClrLst>
+    <dgm:linClrLst meth="repeat">
+      <a:schemeClr val="accent1">
+        <a:tint val="60000"/>
+      </a:schemeClr>
+    </dgm:linClrLst>
+    <dgm:effectClrLst/>
+    <dgm:txLinClrLst/>
+    <dgm:txFillClrLst/>
+    <dgm:txEffectClrLst/>
+  </dgm:styleLbl>
+  <dgm:styleLbl name="bgSibTrans2D1">
+    <dgm:fillClrLst meth="repeat">
+      <a:schemeClr val="accent1">
+        <a:tint val="60000"/>
+      </a:schemeClr>
+    </dgm:fillClrLst>
+    <dgm:linClrLst meth="repeat">
+      <a:schemeClr val="accent1">
+        <a:tint val="60000"/>
+      </a:schemeClr>
+    </dgm:linClrLst>
+    <dgm:effectClrLst/>
+    <dgm:txLinClrLst/>
+    <dgm:txFillClrLst/>
+    <dgm:txEffectClrLst/>
+  </dgm:styleLbl>
+  <dgm:styleLbl name="sibTrans1D1">
+    <dgm:fillClrLst meth="repeat">
+      <a:schemeClr val="accent1"/>
+    </dgm:fillClrLst>
+    <dgm:linClrLst meth="repeat">
+      <a:schemeClr val="accent1"/>
+    </dgm:linClrLst>
+    <dgm:effectClrLst/>
+    <dgm:txLinClrLst/>
+    <dgm:txFillClrLst meth="repeat">
+      <a:schemeClr val="tx1"/>
+    </dgm:txFillClrLst>
+    <dgm:txEffectClrLst/>
+  </dgm:styleLbl>
+  <dgm:styleLbl name="callout">
+    <dgm:fillClrLst meth="repeat">
+      <a:schemeClr val="accent1"/>
+    </dgm:fillClrLst>
+    <dgm:linClrLst meth="repeat">
+      <a:schemeClr val="accent1">
+        <a:tint val="50000"/>
+      </a:schemeClr>
+    </dgm:linClrLst>
+    <dgm:effectClrLst/>
+    <dgm:txLinClrLst/>
+    <dgm:txFillClrLst meth="repeat">
+      <a:schemeClr val="tx1"/>
+    </dgm:txFillClrLst>
+    <dgm:txEffectClrLst/>
+  </dgm:styleLbl>
+  <dgm:styleLbl name="asst0">
+    <dgm:fillClrLst meth="repeat">
+      <a:schemeClr val="accent1"/>
+    </dgm:fillClrLst>
+    <dgm:linClrLst meth="repeat">
+      <a:schemeClr val="lt1"/>
+    </dgm:linClrLst>
+    <dgm:effectClrLst/>
+    <dgm:txLinClrLst/>
+    <dgm:txFillClrLst/>
+    <dgm:txEffectClrLst/>
+  </dgm:styleLbl>
+  <dgm:styleLbl name="asst1">
+    <dgm:fillClrLst meth="repeat">
+      <a:schemeClr val="accent1"/>
+    </dgm:fillClrLst>
+    <dgm:linClrLst meth="repeat">
+      <a:schemeClr val="lt1"/>
+    </dgm:linClrLst>
+    <dgm:effectClrLst/>
+    <dgm:txLinClrLst/>
+    <dgm:txFillClrLst/>
+    <dgm:txEffectClrLst/>
+  </dgm:styleLbl>
+  <dgm:styleLbl name="asst2">
+    <dgm:fillClrLst meth="repeat">
+      <a:schemeClr val="accent1"/>
+    </dgm:fillClrLst>
+    <dgm:linClrLst meth="repeat">
+      <a:schemeClr val="lt1"/>
+    </dgm:linClrLst>
+    <dgm:effectClrLst/>
+    <dgm:txLinClrLst/>
+    <dgm:txFillClrLst/>
+    <dgm:txEffectClrLst/>
+  </dgm:styleLbl>
+  <dgm:styleLbl name="asst3">
+    <dgm:fillClrLst meth="repeat">
+      <a:schemeClr val="accent1"/>
+    </dgm:fillClrLst>
+    <dgm:linClrLst meth="repeat">
+      <a:schemeClr val="lt1"/>
+    </dgm:linClrLst>
+    <dgm:effectClrLst/>
+    <dgm:txLinClrLst/>
+    <dgm:txFillClrLst/>
+    <dgm:txEffectClrLst/>
+  </dgm:styleLbl>
+  <dgm:styleLbl name="asst4">
+    <dgm:fillClrLst meth="repeat">
+      <a:schemeClr val="accent1"/>
+    </dgm:fillClrLst>
+    <dgm:linClrLst meth="repeat">
+      <a:schemeClr val="lt1"/>
+    </dgm:linClrLst>
+    <dgm:effectClrLst/>
+    <dgm:txLinClrLst/>
+    <dgm:txFillClrLst/>
+    <dgm:txEffectClrLst/>
+  </dgm:styleLbl>
+  <dgm:styleLbl name="parChTrans2D1">
+    <dgm:fillClrLst meth="repeat">
+      <a:schemeClr val="accent1">
+        <a:tint val="60000"/>
+      </a:schemeClr>
+    </dgm:fillClrLst>
+    <dgm:linClrLst meth="repeat">
+      <a:schemeClr val="accent1">
+        <a:tint val="60000"/>
+      </a:schemeClr>
+    </dgm:linClrLst>
+    <dgm:effectClrLst/>
+    <dgm:txLinClrLst/>
+    <dgm:txFillClrLst meth="repeat">
+      <a:schemeClr val="lt1"/>
+    </dgm:txFillClrLst>
+    <dgm:txEffectClrLst/>
+  </dgm:styleLbl>
+  <dgm:styleLbl name="parChTrans2D2">
+    <dgm:fillClrLst meth="repeat">
+      <a:schemeClr val="accent1"/>
+    </dgm:fillClrLst>
+    <dgm:linClrLst meth="repeat">
+      <a:schemeClr val="accent1"/>
+    </dgm:linClrLst>
+    <dgm:effectClrLst/>
+    <dgm:txLinClrLst/>
+    <dgm:txFillClrLst meth="repeat">
+      <a:schemeClr val="lt1"/>
+    </dgm:txFillClrLst>
+    <dgm:txEffectClrLst/>
+  </dgm:styleLbl>
+  <dgm:styleLbl name="parChTrans2D3">
+    <dgm:fillClrLst meth="repeat">
+      <a:schemeClr val="accent1"/>
+    </dgm:fillClrLst>
+    <dgm:linClrLst meth="repeat">
+      <a:schemeClr val="accent1"/>
+    </dgm:linClrLst>
+    <dgm:effectClrLst/>
+    <dgm:txLinClrLst/>
+    <dgm:txFillClrLst meth="repeat">
+      <a:schemeClr val="lt1"/>
+    </dgm:txFillClrLst>
+    <dgm:txEffectClrLst/>
+  </dgm:styleLbl>
+  <dgm:styleLbl name="parChTrans2D4">
+    <dgm:fillClrLst meth="repeat">
+      <a:schemeClr val="accent1"/>
+    </dgm:fillClrLst>
+    <dgm:linClrLst meth="repeat">
+      <a:schemeClr val="accent1"/>
+    </dgm:linClrLst>
+    <dgm:effectClrLst/>
+    <dgm:txLinClrLst/>
+    <dgm:txFillClrLst meth="repeat">
+      <a:schemeClr val="lt1"/>
+    </dgm:txFillClrLst>
+    <dgm:txEffectClrLst/>
+  </dgm:styleLbl>
+  <dgm:styleLbl name="parChTrans1D1">
+    <dgm:fillClrLst meth="repeat">
+      <a:schemeClr val="accent1"/>
+    </dgm:fillClrLst>
+    <dgm:linClrLst meth="repeat">
+      <a:schemeClr val="accent1">
+        <a:shade val="60000"/>
+      </a:schemeClr>
+    </dgm:linClrLst>
+    <dgm:effectClrLst/>
+    <dgm:txLinClrLst/>
+    <dgm:txFillClrLst meth="repeat">
+      <a:schemeClr val="tx1"/>
+    </dgm:txFillClrLst>
+    <dgm:txEffectClrLst/>
+  </dgm:styleLbl>
+  <dgm:styleLbl name="parChTrans1D2">
+    <dgm:fillClrLst meth="repeat">
+      <a:schemeClr val="accent1"/>
+    </dgm:fillClrLst>
+    <dgm:linClrLst meth="repeat">
+      <a:schemeClr val="accent1">
+        <a:shade val="60000"/>
+      </a:schemeClr>
+    </dgm:linClrLst>
+    <dgm:effectClrLst/>
+    <dgm:txLinClrLst/>
+    <dgm:txFillClrLst meth="repeat">
+      <a:schemeClr val="tx1"/>
+    </dgm:txFillClrLst>
+    <dgm:txEffectClrLst/>
+  </dgm:styleLbl>
+  <dgm:styleLbl name="parChTrans1D3">
+    <dgm:fillClrLst meth="repeat">
+      <a:schemeClr val="accent1"/>
+    </dgm:fillClrLst>
+    <dgm:linClrLst meth="repeat">
+      <a:schemeClr val="accent1">
+        <a:shade val="80000"/>
+      </a:schemeClr>
+    </dgm:linClrLst>
+    <dgm:effectClrLst/>
+    <dgm:txLinClrLst/>
+    <dgm:txFillClrLst meth="repeat">
+      <a:schemeClr val="tx1"/>
+    </dgm:txFillClrLst>
+    <dgm:txEffectClrLst/>
+  </dgm:styleLbl>
+  <dgm:styleLbl name="parChTrans1D4">
+    <dgm:fillClrLst meth="repeat">
+      <a:schemeClr val="accent1"/>
+    </dgm:fillClrLst>
+    <dgm:linClrLst meth="repeat">
+      <a:schemeClr val="accent1">
+        <a:shade val="80000"/>
+      </a:schemeClr>
+    </dgm:linClrLst>
+    <dgm:effectClrLst/>
+    <dgm:txLinClrLst/>
+    <dgm:txFillClrLst meth="repeat">
+      <a:schemeClr val="tx1"/>
+    </dgm:txFillClrLst>
+    <dgm:txEffectClrLst/>
+  </dgm:styleLbl>
+  <dgm:styleLbl name="fgAcc1">
+    <dgm:fillClrLst meth="repeat">
+      <a:schemeClr val="lt1">
+        <a:alpha val="90000"/>
+      </a:schemeClr>
+    </dgm:fillClrLst>
+    <dgm:linClrLst meth="repeat">
+      <a:schemeClr val="accent1"/>
+    </dgm:linClrLst>
+    <dgm:effectClrLst/>
+    <dgm:txLinClrLst/>
+    <dgm:txFillClrLst meth="repeat">
+      <a:schemeClr val="dk1"/>
+    </dgm:txFillClrLst>
+    <dgm:txEffectClrLst/>
+  </dgm:styleLbl>
+  <dgm:styleLbl name="conFgAcc1">
+    <dgm:fillClrLst meth="repeat">
+      <a:schemeClr val="lt1">
+        <a:alpha val="90000"/>
+      </a:schemeClr>
+    </dgm:fillClrLst>
+    <dgm:linClrLst meth="repeat">
+      <a:schemeClr val="accent1"/>
+    </dgm:linClrLst>
+    <dgm:effectClrLst/>
+    <dgm:txLinClrLst/>
+    <dgm:txFillClrLst meth="repeat">
+      <a:schemeClr val="dk1"/>
+    </dgm:txFillClrLst>
+    <dgm:txEffectClrLst/>
+  </dgm:styleLbl>
+  <dgm:styleLbl name="alignAcc1">
+    <dgm:fillClrLst meth="repeat">
+      <a:schemeClr val="lt1">
+        <a:alpha val="90000"/>
+      </a:schemeClr>
+    </dgm:fillClrLst>
+    <dgm:linClrLst meth="repeat">
+      <a:schemeClr val="accent1"/>
+    </dgm:linClrLst>
+    <dgm:effectClrLst/>
+    <dgm:txLinClrLst/>
+    <dgm:txFillClrLst meth="repeat">
+      <a:schemeClr val="dk1"/>
+    </dgm:txFillClrLst>
+    <dgm:txEffectClrLst/>
+  </dgm:styleLbl>
+  <dgm:styleLbl name="trAlignAcc1">
+    <dgm:fillClrLst meth="repeat">
+      <a:schemeClr val="lt1">
+        <a:alpha val="40000"/>
+      </a:schemeClr>
+    </dgm:fillClrLst>
+    <dgm:linClrLst meth="repeat">
+      <a:schemeClr val="accent1"/>
+    </dgm:linClrLst>
+    <dgm:effectClrLst/>
+    <dgm:txLinClrLst/>
+    <dgm:txFillClrLst meth="repeat">
+      <a:schemeClr val="dk1"/>
+    </dgm:txFillClrLst>
+    <dgm:txEffectClrLst/>
+  </dgm:styleLbl>
+  <dgm:styleLbl name="bgAcc1">
+    <dgm:fillClrLst meth="repeat">
+      <a:schemeClr val="lt1">
+        <a:alpha val="90000"/>
+      </a:schemeClr>
+    </dgm:fillClrLst>
+    <dgm:linClrLst meth="repeat">
+      <a:schemeClr val="accent1"/>
+    </dgm:linClrLst>
+    <dgm:effectClrLst/>
+    <dgm:txLinClrLst/>
+    <dgm:txFillClrLst meth="repeat">
+      <a:schemeClr val="dk1"/>
+    </dgm:txFillClrLst>
+    <dgm:txEffectClrLst/>
+  </dgm:styleLbl>
+  <dgm:styleLbl name="solidFgAcc1">
+    <dgm:fillClrLst meth="repeat">
+      <a:schemeClr val="lt1"/>
+    </dgm:fillClrLst>
+    <dgm:linClrLst meth="repeat">
+      <a:schemeClr val="accent1"/>
+    </dgm:linClrLst>
+    <dgm:effectClrLst/>
+    <dgm:txLinClrLst/>
+    <dgm:txFillClrLst meth="repeat">
+      <a:schemeClr val="dk1"/>
+    </dgm:txFillClrLst>
+    <dgm:txEffectClrLst/>
+  </dgm:styleLbl>
+  <dgm:styleLbl name="solidAlignAcc1">
+    <dgm:fillClrLst meth="repeat">
+      <a:schemeClr val="lt1"/>
+    </dgm:fillClrLst>
+    <dgm:linClrLst meth="repeat">
+      <a:schemeClr val="accent1"/>
+    </dgm:linClrLst>
+    <dgm:effectClrLst/>
+    <dgm:txLinClrLst/>
+    <dgm:txFillClrLst meth="repeat">
+      <a:schemeClr val="dk1"/>
+    </dgm:txFillClrLst>
+    <dgm:txEffectClrLst/>
+  </dgm:styleLbl>
+  <dgm:styleLbl name="solidBgAcc1">
+    <dgm:fillClrLst meth="repeat">
+      <a:schemeClr val="lt1"/>
+    </dgm:fillClrLst>
+    <dgm:linClrLst meth="repeat">
+      <a:schemeClr val="accent1"/>
+    </dgm:linClrLst>
+    <dgm:effectClrLst/>
+    <dgm:txLinClrLst/>
+    <dgm:txFillClrLst meth="repeat">
+      <a:schemeClr val="dk1"/>
+    </dgm:txFillClrLst>
+    <dgm:txEffectClrLst/>
+  </dgm:styleLbl>
+  <dgm:styleLbl name="fgAccFollowNode1">
+    <dgm:fillClrLst meth="repeat">
+      <a:schemeClr val="accent1">
+        <a:alpha val="90000"/>
+        <a:tint val="40000"/>
+      </a:schemeClr>
+    </dgm:fillClrLst>
+    <dgm:linClrLst meth="repeat">
+      <a:schemeClr val="accent1">
+        <a:alpha val="90000"/>
+        <a:tint val="40000"/>
+      </a:schemeClr>
+    </dgm:linClrLst>
+    <dgm:effectClrLst/>
+    <dgm:txLinClrLst/>
+    <dgm:txFillClrLst meth="repeat">
+      <a:schemeClr val="dk1"/>
+    </dgm:txFillClrLst>
+    <dgm:txEffectClrLst/>
+  </dgm:styleLbl>
+  <dgm:styleLbl name="alignAccFollowNode1">
+    <dgm:fillClrLst meth="repeat">
+      <a:schemeClr val="accent1">
+        <a:alpha val="90000"/>
+        <a:tint val="40000"/>
+      </a:schemeClr>
+    </dgm:fillClrLst>
+    <dgm:linClrLst meth="repeat">
+      <a:schemeClr val="accent1">
+        <a:alpha val="90000"/>
+        <a:tint val="40000"/>
+      </a:schemeClr>
+    </dgm:linClrLst>
+    <dgm:effectClrLst/>
+    <dgm:txLinClrLst/>
+    <dgm:txFillClrLst meth="repeat">
+      <a:schemeClr val="dk1"/>
+    </dgm:txFillClrLst>
+    <dgm:txEffectClrLst/>
+  </dgm:styleLbl>
+  <dgm:styleLbl name="bgAccFollowNode1">
+    <dgm:fillClrLst meth="repeat">
+      <a:schemeClr val="accent1">
+        <a:alpha val="90000"/>
+        <a:tint val="40000"/>
+      </a:schemeClr>
+    </dgm:fillClrLst>
+    <dgm:linClrLst meth="repeat">
+      <a:schemeClr val="accent1">
+        <a:alpha val="90000"/>
+        <a:tint val="40000"/>
+      </a:schemeClr>
+    </dgm:linClrLst>
+    <dgm:effectClrLst/>
+    <dgm:txLinClrLst/>
+    <dgm:txFillClrLst meth="repeat">
+      <a:schemeClr val="dk1"/>
+    </dgm:txFillClrLst>
+    <dgm:txEffectClrLst/>
+  </dgm:styleLbl>
+  <dgm:styleLbl name="fgAcc0">
+    <dgm:fillClrLst meth="repeat">
+      <a:schemeClr val="lt1">
+        <a:alpha val="90000"/>
+      </a:schemeClr>
+    </dgm:fillClrLst>
+    <dgm:linClrLst meth="repeat">
+      <a:schemeClr val="accent1"/>
+    </dgm:linClrLst>
+    <dgm:effectClrLst/>
+    <dgm:txLinClrLst/>
+    <dgm:txFillClrLst meth="repeat">
+      <a:schemeClr val="dk1"/>
+    </dgm:txFillClrLst>
+    <dgm:txEffectClrLst/>
+  </dgm:styleLbl>
+  <dgm:styleLbl name="fgAcc2">
+    <dgm:fillClrLst meth="repeat">
+      <a:schemeClr val="lt1">
+        <a:alpha val="90000"/>
+      </a:schemeClr>
+    </dgm:fillClrLst>
+    <dgm:linClrLst meth="repeat">
+      <a:schemeClr val="accent1"/>
+    </dgm:linClrLst>
+    <dgm:effectClrLst/>
+    <dgm:txLinClrLst/>
+    <dgm:txFillClrLst meth="repeat">
+      <a:schemeClr val="dk1"/>
+    </dgm:txFillClrLst>
+    <dgm:txEffectClrLst/>
+  </dgm:styleLbl>
+  <dgm:styleLbl name="fgAcc3">
+    <dgm:fillClrLst meth="repeat">
+      <a:schemeClr val="lt1">
+        <a:alpha val="90000"/>
+      </a:schemeClr>
+    </dgm:fillClrLst>
+    <dgm:linClrLst meth="repeat">
+      <a:schemeClr val="accent1"/>
+    </dgm:linClrLst>
+    <dgm:effectClrLst/>
+    <dgm:txLinClrLst/>
+    <dgm:txFillClrLst meth="repeat">
+      <a:schemeClr val="dk1"/>
+    </dgm:txFillClrLst>
+    <dgm:txEffectClrLst/>
+  </dgm:styleLbl>
+  <dgm:styleLbl name="fgAcc4">
+    <dgm:fillClrLst meth="repeat">
+      <a:schemeClr val="lt1">
+        <a:alpha val="90000"/>
+      </a:schemeClr>
+    </dgm:fillClrLst>
+    <dgm:linClrLst meth="repeat">
+      <a:schemeClr val="accent1"/>
+    </dgm:linClrLst>
+    <dgm:effectClrLst/>
+    <dgm:txLinClrLst/>
+    <dgm:txFillClrLst meth="repeat">
+      <a:schemeClr val="dk1"/>
+    </dgm:txFillClrLst>
+    <dgm:txEffectClrLst/>
+  </dgm:styleLbl>
+  <dgm:styleLbl name="bgShp">
+    <dgm:fillClrLst meth="repeat">
+      <a:schemeClr val="accent1">
+        <a:tint val="40000"/>
+      </a:schemeClr>
+    </dgm:fillClrLst>
+    <dgm:linClrLst meth="repeat">
+      <a:schemeClr val="accent1"/>
+    </dgm:linClrLst>
+    <dgm:effectClrLst/>
+    <dgm:txLinClrLst/>
+    <dgm:txFillClrLst meth="repeat">
+      <a:schemeClr val="dk1"/>
+    </dgm:txFillClrLst>
+    <dgm:txEffectClrLst/>
+  </dgm:styleLbl>
+  <dgm:styleLbl name="dkBgShp">
+    <dgm:fillClrLst meth="repeat">
+      <a:schemeClr val="accent1">
+        <a:shade val="80000"/>
+      </a:schemeClr>
+    </dgm:fillClrLst>
+    <dgm:linClrLst meth="repeat">
+      <a:schemeClr val="accent1"/>
+    </dgm:linClrLst>
+    <dgm:effectClrLst/>
+    <dgm:txLinClrLst/>
+    <dgm:txFillClrLst meth="repeat">
+      <a:schemeClr val="lt1"/>
+    </dgm:txFillClrLst>
+    <dgm:txEffectClrLst/>
+  </dgm:styleLbl>
+  <dgm:styleLbl name="trBgShp">
+    <dgm:fillClrLst meth="repeat">
+      <a:schemeClr val="accent1">
+        <a:tint val="50000"/>
+        <a:alpha val="40000"/>
+      </a:schemeClr>
+    </dgm:fillClrLst>
+    <dgm:linClrLst meth="repeat">
+      <a:schemeClr val="accent1"/>
+    </dgm:linClrLst>
+    <dgm:effectClrLst/>
+    <dgm:txLinClrLst/>
+    <dgm:txFillClrLst meth="repeat">
+      <a:schemeClr val="lt1"/>
+    </dgm:txFillClrLst>
+    <dgm:txEffectClrLst/>
+  </dgm:styleLbl>
+  <dgm:styleLbl name="fgShp">
+    <dgm:fillClrLst meth="repeat">
+      <a:schemeClr val="accent1">
+        <a:tint val="60000"/>
+      </a:schemeClr>
+    </dgm:fillClrLst>
+    <dgm:linClrLst meth="repeat">
+      <a:schemeClr val="lt1"/>
+    </dgm:linClrLst>
+    <dgm:effectClrLst/>
+    <dgm:txLinClrLst/>
+    <dgm:txFillClrLst meth="repeat">
+      <a:schemeClr val="dk1"/>
+    </dgm:txFillClrLst>
+    <dgm:txEffectClrLst/>
+  </dgm:styleLbl>
+  <dgm:styleLbl name="revTx">
+    <dgm:fillClrLst meth="repeat">
+      <a:schemeClr val="lt1">
+        <a:alpha val="0"/>
+      </a:schemeClr>
+    </dgm:fillClrLst>
+    <dgm:linClrLst meth="repeat">
+      <a:schemeClr val="dk1">
+        <a:alpha val="0"/>
+      </a:schemeClr>
+    </dgm:linClrLst>
+    <dgm:effectClrLst/>
+    <dgm:txLinClrLst/>
+    <dgm:txFillClrLst meth="repeat">
+      <a:schemeClr val="tx1"/>
+    </dgm:txFillClrLst>
+    <dgm:txEffectClrLst/>
+  </dgm:styleLbl>
+</dgm:colorsDef>
+</file>
+
+<file path=word/diagrams/data1.xml><?xml version="1.0" encoding="utf-8"?>
+<dgm:dataModel xmlns:dgm="http://schemas.openxmlformats.org/drawingml/2006/diagram" xmlns:a="http://schemas.openxmlformats.org/drawingml/2006/main">
+  <dgm:ptLst>
+    <dgm:pt modelId="{FDD5C5F7-04F3-4C78-B143-5629F366E233}" type="doc">
+      <dgm:prSet loTypeId="urn:microsoft.com/office/officeart/2008/layout/AlternatingHexagons" loCatId="list" qsTypeId="urn:microsoft.com/office/officeart/2005/8/quickstyle/simple1" qsCatId="simple" csTypeId="urn:microsoft.com/office/officeart/2005/8/colors/accent1_2" csCatId="accent1" phldr="1"/>
+      <dgm:spPr/>
+      <dgm:t>
+        <a:bodyPr/>
+        <a:lstStyle/>
+        <a:p>
+          <a:endParaRPr lang="fr-FR"/>
+        </a:p>
+      </dgm:t>
+    </dgm:pt>
+    <dgm:pt modelId="{D426A402-AACD-4E88-8098-1D6D0AD73AB0}">
+      <dgm:prSet phldrT="[Texte]"/>
+      <dgm:spPr/>
+      <dgm:t>
+        <a:bodyPr/>
+        <a:lstStyle/>
+        <a:p>
+          <a:r>
+            <a:rPr lang="fr-FR"/>
+            <a:t>Smart art sample 1</a:t>
+          </a:r>
+        </a:p>
+      </dgm:t>
+    </dgm:pt>
+    <dgm:pt modelId="{CB758F41-76B9-48EB-B280-2DE486847F5B}" type="parTrans" cxnId="{6C439F9B-3119-410E-BBA6-1D12F7AB88BE}">
+      <dgm:prSet/>
+      <dgm:spPr/>
+      <dgm:t>
+        <a:bodyPr/>
+        <a:lstStyle/>
+        <a:p>
+          <a:endParaRPr lang="fr-FR"/>
+        </a:p>
+      </dgm:t>
+    </dgm:pt>
+    <dgm:pt modelId="{6D1E8905-4D60-41D5-9032-06F2EA2875C6}" type="sibTrans" cxnId="{6C439F9B-3119-410E-BBA6-1D12F7AB88BE}">
+      <dgm:prSet/>
+      <dgm:spPr/>
+      <dgm:t>
+        <a:bodyPr/>
+        <a:lstStyle/>
+        <a:p>
+          <a:endParaRPr lang="fr-FR"/>
+        </a:p>
+      </dgm:t>
+    </dgm:pt>
+    <dgm:pt modelId="{3C6C63AC-A854-4324-8E4F-24ECC48B3B12}">
+      <dgm:prSet phldrT="[Texte]"/>
+      <dgm:spPr/>
+      <dgm:t>
+        <a:bodyPr/>
+        <a:lstStyle/>
+        <a:p>
+          <a:r>
+            <a:rPr lang="fr-FR"/>
+            <a:t>Sub value 2 for 1</a:t>
+          </a:r>
+        </a:p>
+      </dgm:t>
+    </dgm:pt>
+    <dgm:pt modelId="{067C4A0B-5899-46EE-AF8D-AC44FFE8B514}" type="parTrans" cxnId="{BF1CC7DF-E197-4C24-9A17-879C4731DF1A}">
+      <dgm:prSet/>
+      <dgm:spPr/>
+      <dgm:t>
+        <a:bodyPr/>
+        <a:lstStyle/>
+        <a:p>
+          <a:endParaRPr lang="fr-FR"/>
+        </a:p>
+      </dgm:t>
+    </dgm:pt>
+    <dgm:pt modelId="{A18F87D1-FC41-4252-88EE-E9E2F1CE866C}" type="sibTrans" cxnId="{BF1CC7DF-E197-4C24-9A17-879C4731DF1A}">
+      <dgm:prSet/>
+      <dgm:spPr/>
+      <dgm:t>
+        <a:bodyPr/>
+        <a:lstStyle/>
+        <a:p>
+          <a:endParaRPr lang="fr-FR"/>
+        </a:p>
+      </dgm:t>
+    </dgm:pt>
+    <dgm:pt modelId="{B7F305A2-8941-4250-A94A-B19F459E0C4E}">
+      <dgm:prSet phldrT="[Texte]"/>
+      <dgm:spPr/>
+      <dgm:t>
+        <a:bodyPr/>
+        <a:lstStyle/>
+        <a:p>
+          <a:r>
+            <a:rPr lang="fr-FR"/>
+            <a:t>Smart art sample 2</a:t>
+          </a:r>
+        </a:p>
+      </dgm:t>
+    </dgm:pt>
+    <dgm:pt modelId="{8250C0F9-CC5F-40F4-808B-289864EA8DAC}" type="parTrans" cxnId="{4C646774-91C3-4BE9-9F38-B4401E6726F9}">
+      <dgm:prSet/>
+      <dgm:spPr/>
+      <dgm:t>
+        <a:bodyPr/>
+        <a:lstStyle/>
+        <a:p>
+          <a:endParaRPr lang="fr-FR"/>
+        </a:p>
+      </dgm:t>
+    </dgm:pt>
+    <dgm:pt modelId="{990F4CE4-B6E5-4460-86A4-9EB50234E5FA}" type="sibTrans" cxnId="{4C646774-91C3-4BE9-9F38-B4401E6726F9}">
+      <dgm:prSet/>
+      <dgm:spPr/>
+      <dgm:t>
+        <a:bodyPr/>
+        <a:lstStyle/>
+        <a:p>
+          <a:endParaRPr lang="fr-FR"/>
+        </a:p>
+      </dgm:t>
+    </dgm:pt>
+    <dgm:pt modelId="{8EF0D365-A6B8-4751-971B-F25AA2B40C3D}">
+      <dgm:prSet phldrT="[Texte]"/>
+      <dgm:spPr/>
+      <dgm:t>
+        <a:bodyPr/>
+        <a:lstStyle/>
+        <a:p>
+          <a:r>
+            <a:rPr lang="fr-FR"/>
+            <a:t>Sub value 1 for 1</a:t>
+          </a:r>
+        </a:p>
+      </dgm:t>
+    </dgm:pt>
+    <dgm:pt modelId="{6C4C28C8-6254-4685-ACB9-3A46D339E42F}" type="parTrans" cxnId="{B6423F87-DC14-4AFF-B641-DC1119FCE570}">
+      <dgm:prSet/>
+      <dgm:spPr/>
+    </dgm:pt>
+    <dgm:pt modelId="{850F01BD-3C2E-491C-9A22-E647DC841C72}" type="sibTrans" cxnId="{B6423F87-DC14-4AFF-B641-DC1119FCE570}">
+      <dgm:prSet/>
+      <dgm:spPr/>
+      <dgm:t>
+        <a:bodyPr/>
+        <a:lstStyle/>
+        <a:p>
+          <a:endParaRPr lang="fr-FR"/>
+        </a:p>
+      </dgm:t>
+    </dgm:pt>
+    <dgm:pt modelId="{A90C3B3D-9A12-4BF6-AE46-34BADB5DF3BE}">
+      <dgm:prSet phldrT="[Texte]"/>
+      <dgm:spPr/>
+      <dgm:t>
+        <a:bodyPr/>
+        <a:lstStyle/>
+        <a:p>
+          <a:r>
+            <a:rPr lang="fr-FR"/>
+            <a:t>Sub value for 2</a:t>
+          </a:r>
+        </a:p>
+      </dgm:t>
+    </dgm:pt>
+    <dgm:pt modelId="{53687D57-7752-4468-93FE-A76B3E4D7B6F}" type="parTrans" cxnId="{D15EB988-5E8A-4329-9A53-8D15CD79E665}">
+      <dgm:prSet/>
+      <dgm:spPr/>
+      <dgm:t>
+        <a:bodyPr/>
+        <a:lstStyle/>
+        <a:p>
+          <a:endParaRPr lang="fr-FR"/>
+        </a:p>
+      </dgm:t>
+    </dgm:pt>
+    <dgm:pt modelId="{B56FAA2F-E2B5-4FC4-9CAF-1D8A66A00DE6}" type="sibTrans" cxnId="{D15EB988-5E8A-4329-9A53-8D15CD79E665}">
+      <dgm:prSet/>
+      <dgm:spPr/>
+      <dgm:t>
+        <a:bodyPr/>
+        <a:lstStyle/>
+        <a:p>
+          <a:endParaRPr lang="fr-FR"/>
+        </a:p>
+      </dgm:t>
+    </dgm:pt>
+    <dgm:pt modelId="{D1513553-95C3-4203-BB0A-7C304A5A4F7D}" type="pres">
+      <dgm:prSet presAssocID="{FDD5C5F7-04F3-4C78-B143-5629F366E233}" presName="Name0" presStyleCnt="0">
+        <dgm:presLayoutVars>
+          <dgm:chMax/>
+          <dgm:chPref/>
+          <dgm:dir/>
+          <dgm:animLvl val="lvl"/>
+        </dgm:presLayoutVars>
+      </dgm:prSet>
+      <dgm:spPr/>
+    </dgm:pt>
+    <dgm:pt modelId="{AC881FCF-174B-4D55-98F0-4DEB4E73FA05}" type="pres">
+      <dgm:prSet presAssocID="{D426A402-AACD-4E88-8098-1D6D0AD73AB0}" presName="composite" presStyleCnt="0"/>
+      <dgm:spPr/>
+    </dgm:pt>
+    <dgm:pt modelId="{4C89DF39-59C3-4D1D-9DA2-12B9D4761B6A}" type="pres">
+      <dgm:prSet presAssocID="{D426A402-AACD-4E88-8098-1D6D0AD73AB0}" presName="Parent1" presStyleLbl="node1" presStyleIdx="0" presStyleCnt="4">
+        <dgm:presLayoutVars>
+          <dgm:chMax val="1"/>
+          <dgm:chPref val="1"/>
+          <dgm:bulletEnabled val="1"/>
+        </dgm:presLayoutVars>
+      </dgm:prSet>
+      <dgm:spPr/>
+    </dgm:pt>
+    <dgm:pt modelId="{AFC9D932-302A-4E85-99A4-5E1472036EE5}" type="pres">
+      <dgm:prSet presAssocID="{D426A402-AACD-4E88-8098-1D6D0AD73AB0}" presName="Childtext1" presStyleLbl="revTx" presStyleIdx="0" presStyleCnt="2">
+        <dgm:presLayoutVars>
+          <dgm:chMax val="0"/>
+          <dgm:chPref val="0"/>
+          <dgm:bulletEnabled val="1"/>
+        </dgm:presLayoutVars>
+      </dgm:prSet>
+      <dgm:spPr/>
+    </dgm:pt>
+    <dgm:pt modelId="{FA125DCD-D4E7-4ECC-8662-1B0881E33EC2}" type="pres">
+      <dgm:prSet presAssocID="{D426A402-AACD-4E88-8098-1D6D0AD73AB0}" presName="BalanceSpacing" presStyleCnt="0"/>
+      <dgm:spPr/>
+    </dgm:pt>
+    <dgm:pt modelId="{30D29AE7-0B27-4565-8DD8-C4ACD79CE97D}" type="pres">
+      <dgm:prSet presAssocID="{D426A402-AACD-4E88-8098-1D6D0AD73AB0}" presName="BalanceSpacing1" presStyleCnt="0"/>
+      <dgm:spPr/>
+    </dgm:pt>
+    <dgm:pt modelId="{12155932-B43D-4FF3-AAE6-6D37E76771D8}" type="pres">
+      <dgm:prSet presAssocID="{6D1E8905-4D60-41D5-9032-06F2EA2875C6}" presName="Accent1Text" presStyleLbl="node1" presStyleIdx="1" presStyleCnt="4"/>
+      <dgm:spPr/>
+    </dgm:pt>
+    <dgm:pt modelId="{9029E34D-541B-4B2A-A3C8-FB38337C7156}" type="pres">
+      <dgm:prSet presAssocID="{6D1E8905-4D60-41D5-9032-06F2EA2875C6}" presName="spaceBetweenRectangles" presStyleCnt="0"/>
+      <dgm:spPr/>
+    </dgm:pt>
+    <dgm:pt modelId="{0768BA96-5F03-422D-B36C-87534D4DFBBB}" type="pres">
+      <dgm:prSet presAssocID="{B7F305A2-8941-4250-A94A-B19F459E0C4E}" presName="composite" presStyleCnt="0"/>
+      <dgm:spPr/>
+    </dgm:pt>
+    <dgm:pt modelId="{15E5E020-9EA3-4B19-B89C-A79110B3E42E}" type="pres">
+      <dgm:prSet presAssocID="{B7F305A2-8941-4250-A94A-B19F459E0C4E}" presName="Parent1" presStyleLbl="node1" presStyleIdx="2" presStyleCnt="4">
+        <dgm:presLayoutVars>
+          <dgm:chMax val="1"/>
+          <dgm:chPref val="1"/>
+          <dgm:bulletEnabled val="1"/>
+        </dgm:presLayoutVars>
+      </dgm:prSet>
+      <dgm:spPr/>
+    </dgm:pt>
+    <dgm:pt modelId="{B4D114BF-A907-45CF-BB85-3F13273A4EF4}" type="pres">
+      <dgm:prSet presAssocID="{B7F305A2-8941-4250-A94A-B19F459E0C4E}" presName="Childtext1" presStyleLbl="revTx" presStyleIdx="1" presStyleCnt="2">
+        <dgm:presLayoutVars>
+          <dgm:chMax val="0"/>
+          <dgm:chPref val="0"/>
+          <dgm:bulletEnabled val="1"/>
+        </dgm:presLayoutVars>
+      </dgm:prSet>
+      <dgm:spPr/>
+    </dgm:pt>
+    <dgm:pt modelId="{21EC517C-A381-4533-B75D-8EB9771D243E}" type="pres">
+      <dgm:prSet presAssocID="{B7F305A2-8941-4250-A94A-B19F459E0C4E}" presName="BalanceSpacing" presStyleCnt="0"/>
+      <dgm:spPr/>
+    </dgm:pt>
+    <dgm:pt modelId="{4269700A-E535-40B3-A070-EFA1E07D3284}" type="pres">
+      <dgm:prSet presAssocID="{B7F305A2-8941-4250-A94A-B19F459E0C4E}" presName="BalanceSpacing1" presStyleCnt="0"/>
+      <dgm:spPr/>
+    </dgm:pt>
+    <dgm:pt modelId="{D1E4FA18-F2BF-4908-A130-82E174917457}" type="pres">
+      <dgm:prSet presAssocID="{990F4CE4-B6E5-4460-86A4-9EB50234E5FA}" presName="Accent1Text" presStyleLbl="node1" presStyleIdx="3" presStyleCnt="4"/>
+      <dgm:spPr/>
+    </dgm:pt>
+  </dgm:ptLst>
+  <dgm:cxnLst>
+    <dgm:cxn modelId="{9BBB6B00-5D50-4467-B5BE-96F36C27F726}" type="presOf" srcId="{FDD5C5F7-04F3-4C78-B143-5629F366E233}" destId="{D1513553-95C3-4203-BB0A-7C304A5A4F7D}" srcOrd="0" destOrd="0" presId="urn:microsoft.com/office/officeart/2008/layout/AlternatingHexagons"/>
+    <dgm:cxn modelId="{94930315-F4D8-4D30-A202-D7362AD675EC}" type="presOf" srcId="{8EF0D365-A6B8-4751-971B-F25AA2B40C3D}" destId="{AFC9D932-302A-4E85-99A4-5E1472036EE5}" srcOrd="0" destOrd="0" presId="urn:microsoft.com/office/officeart/2008/layout/AlternatingHexagons"/>
+    <dgm:cxn modelId="{2C444E40-4A90-46FD-910D-CF344960A5F4}" type="presOf" srcId="{990F4CE4-B6E5-4460-86A4-9EB50234E5FA}" destId="{D1E4FA18-F2BF-4908-A130-82E174917457}" srcOrd="0" destOrd="0" presId="urn:microsoft.com/office/officeart/2008/layout/AlternatingHexagons"/>
+    <dgm:cxn modelId="{A7429D5C-4252-4A90-8E04-FD0126FEF8BC}" type="presOf" srcId="{A90C3B3D-9A12-4BF6-AE46-34BADB5DF3BE}" destId="{B4D114BF-A907-45CF-BB85-3F13273A4EF4}" srcOrd="0" destOrd="0" presId="urn:microsoft.com/office/officeart/2008/layout/AlternatingHexagons"/>
+    <dgm:cxn modelId="{0AE93B61-11F2-465E-8D1B-44FC8892695B}" type="presOf" srcId="{6D1E8905-4D60-41D5-9032-06F2EA2875C6}" destId="{12155932-B43D-4FF3-AAE6-6D37E76771D8}" srcOrd="0" destOrd="0" presId="urn:microsoft.com/office/officeart/2008/layout/AlternatingHexagons"/>
+    <dgm:cxn modelId="{E5D91F51-5C90-4876-95CB-C09D27C79210}" type="presOf" srcId="{3C6C63AC-A854-4324-8E4F-24ECC48B3B12}" destId="{AFC9D932-302A-4E85-99A4-5E1472036EE5}" srcOrd="0" destOrd="1" presId="urn:microsoft.com/office/officeart/2008/layout/AlternatingHexagons"/>
+    <dgm:cxn modelId="{4C646774-91C3-4BE9-9F38-B4401E6726F9}" srcId="{FDD5C5F7-04F3-4C78-B143-5629F366E233}" destId="{B7F305A2-8941-4250-A94A-B19F459E0C4E}" srcOrd="1" destOrd="0" parTransId="{8250C0F9-CC5F-40F4-808B-289864EA8DAC}" sibTransId="{990F4CE4-B6E5-4460-86A4-9EB50234E5FA}"/>
+    <dgm:cxn modelId="{B6423F87-DC14-4AFF-B641-DC1119FCE570}" srcId="{D426A402-AACD-4E88-8098-1D6D0AD73AB0}" destId="{8EF0D365-A6B8-4751-971B-F25AA2B40C3D}" srcOrd="0" destOrd="0" parTransId="{6C4C28C8-6254-4685-ACB9-3A46D339E42F}" sibTransId="{850F01BD-3C2E-491C-9A22-E647DC841C72}"/>
+    <dgm:cxn modelId="{D15EB988-5E8A-4329-9A53-8D15CD79E665}" srcId="{B7F305A2-8941-4250-A94A-B19F459E0C4E}" destId="{A90C3B3D-9A12-4BF6-AE46-34BADB5DF3BE}" srcOrd="0" destOrd="0" parTransId="{53687D57-7752-4468-93FE-A76B3E4D7B6F}" sibTransId="{B56FAA2F-E2B5-4FC4-9CAF-1D8A66A00DE6}"/>
+    <dgm:cxn modelId="{6C439F9B-3119-410E-BBA6-1D12F7AB88BE}" srcId="{FDD5C5F7-04F3-4C78-B143-5629F366E233}" destId="{D426A402-AACD-4E88-8098-1D6D0AD73AB0}" srcOrd="0" destOrd="0" parTransId="{CB758F41-76B9-48EB-B280-2DE486847F5B}" sibTransId="{6D1E8905-4D60-41D5-9032-06F2EA2875C6}"/>
+    <dgm:cxn modelId="{F2361DA4-84B7-44AC-BCF5-B90EECE48BD2}" type="presOf" srcId="{D426A402-AACD-4E88-8098-1D6D0AD73AB0}" destId="{4C89DF39-59C3-4D1D-9DA2-12B9D4761B6A}" srcOrd="0" destOrd="0" presId="urn:microsoft.com/office/officeart/2008/layout/AlternatingHexagons"/>
+    <dgm:cxn modelId="{B7A082CD-A86A-44DD-9094-3ABA42244CDA}" type="presOf" srcId="{B7F305A2-8941-4250-A94A-B19F459E0C4E}" destId="{15E5E020-9EA3-4B19-B89C-A79110B3E42E}" srcOrd="0" destOrd="0" presId="urn:microsoft.com/office/officeart/2008/layout/AlternatingHexagons"/>
+    <dgm:cxn modelId="{BF1CC7DF-E197-4C24-9A17-879C4731DF1A}" srcId="{D426A402-AACD-4E88-8098-1D6D0AD73AB0}" destId="{3C6C63AC-A854-4324-8E4F-24ECC48B3B12}" srcOrd="1" destOrd="0" parTransId="{067C4A0B-5899-46EE-AF8D-AC44FFE8B514}" sibTransId="{A18F87D1-FC41-4252-88EE-E9E2F1CE866C}"/>
+    <dgm:cxn modelId="{7D674626-2CC9-41DF-BBC5-22C57DE71C52}" type="presParOf" srcId="{D1513553-95C3-4203-BB0A-7C304A5A4F7D}" destId="{AC881FCF-174B-4D55-98F0-4DEB4E73FA05}" srcOrd="0" destOrd="0" presId="urn:microsoft.com/office/officeart/2008/layout/AlternatingHexagons"/>
+    <dgm:cxn modelId="{BFFE2D12-7630-42C9-8814-3676C33519FA}" type="presParOf" srcId="{AC881FCF-174B-4D55-98F0-4DEB4E73FA05}" destId="{4C89DF39-59C3-4D1D-9DA2-12B9D4761B6A}" srcOrd="0" destOrd="0" presId="urn:microsoft.com/office/officeart/2008/layout/AlternatingHexagons"/>
+    <dgm:cxn modelId="{44BB1773-9739-496C-BA98-634797E81B04}" type="presParOf" srcId="{AC881FCF-174B-4D55-98F0-4DEB4E73FA05}" destId="{AFC9D932-302A-4E85-99A4-5E1472036EE5}" srcOrd="1" destOrd="0" presId="urn:microsoft.com/office/officeart/2008/layout/AlternatingHexagons"/>
+    <dgm:cxn modelId="{65898369-72BB-4109-ABAA-18A538B0A561}" type="presParOf" srcId="{AC881FCF-174B-4D55-98F0-4DEB4E73FA05}" destId="{FA125DCD-D4E7-4ECC-8662-1B0881E33EC2}" srcOrd="2" destOrd="0" presId="urn:microsoft.com/office/officeart/2008/layout/AlternatingHexagons"/>
+    <dgm:cxn modelId="{DD9ECD37-E23E-40D8-8A52-0A5B55C94B35}" type="presParOf" srcId="{AC881FCF-174B-4D55-98F0-4DEB4E73FA05}" destId="{30D29AE7-0B27-4565-8DD8-C4ACD79CE97D}" srcOrd="3" destOrd="0" presId="urn:microsoft.com/office/officeart/2008/layout/AlternatingHexagons"/>
+    <dgm:cxn modelId="{30E73784-C556-432F-8305-CBF709C3F9B2}" type="presParOf" srcId="{AC881FCF-174B-4D55-98F0-4DEB4E73FA05}" destId="{12155932-B43D-4FF3-AAE6-6D37E76771D8}" srcOrd="4" destOrd="0" presId="urn:microsoft.com/office/officeart/2008/layout/AlternatingHexagons"/>
+    <dgm:cxn modelId="{1CEA1426-3B45-49B7-98B5-7FE9D0712776}" type="presParOf" srcId="{D1513553-95C3-4203-BB0A-7C304A5A4F7D}" destId="{9029E34D-541B-4B2A-A3C8-FB38337C7156}" srcOrd="1" destOrd="0" presId="urn:microsoft.com/office/officeart/2008/layout/AlternatingHexagons"/>
+    <dgm:cxn modelId="{CEB5E63F-B61C-4C72-96CA-BC353374F412}" type="presParOf" srcId="{D1513553-95C3-4203-BB0A-7C304A5A4F7D}" destId="{0768BA96-5F03-422D-B36C-87534D4DFBBB}" srcOrd="2" destOrd="0" presId="urn:microsoft.com/office/officeart/2008/layout/AlternatingHexagons"/>
+    <dgm:cxn modelId="{34D977FB-DC5C-4CC8-87D4-72F311F3D14B}" type="presParOf" srcId="{0768BA96-5F03-422D-B36C-87534D4DFBBB}" destId="{15E5E020-9EA3-4B19-B89C-A79110B3E42E}" srcOrd="0" destOrd="0" presId="urn:microsoft.com/office/officeart/2008/layout/AlternatingHexagons"/>
+    <dgm:cxn modelId="{C9D453CA-CA81-4EC2-95B0-82D24E161480}" type="presParOf" srcId="{0768BA96-5F03-422D-B36C-87534D4DFBBB}" destId="{B4D114BF-A907-45CF-BB85-3F13273A4EF4}" srcOrd="1" destOrd="0" presId="urn:microsoft.com/office/officeart/2008/layout/AlternatingHexagons"/>
+    <dgm:cxn modelId="{9962566A-D495-456F-B318-FF66BD101540}" type="presParOf" srcId="{0768BA96-5F03-422D-B36C-87534D4DFBBB}" destId="{21EC517C-A381-4533-B75D-8EB9771D243E}" srcOrd="2" destOrd="0" presId="urn:microsoft.com/office/officeart/2008/layout/AlternatingHexagons"/>
+    <dgm:cxn modelId="{80414A29-74B2-4355-9F8D-D5E5A9CFB3BC}" type="presParOf" srcId="{0768BA96-5F03-422D-B36C-87534D4DFBBB}" destId="{4269700A-E535-40B3-A070-EFA1E07D3284}" srcOrd="3" destOrd="0" presId="urn:microsoft.com/office/officeart/2008/layout/AlternatingHexagons"/>
+    <dgm:cxn modelId="{0A6BF94C-544D-46C3-BA99-55A2FE1D1BFF}" type="presParOf" srcId="{0768BA96-5F03-422D-B36C-87534D4DFBBB}" destId="{D1E4FA18-F2BF-4908-A130-82E174917457}" srcOrd="4" destOrd="0" presId="urn:microsoft.com/office/officeart/2008/layout/AlternatingHexagons"/>
+  </dgm:cxnLst>
+  <dgm:bg/>
+  <dgm:whole/>
+  <dgm:extLst>
+    <a:ext uri="http://schemas.microsoft.com/office/drawing/2008/diagram">
+      <dsp:dataModelExt xmlns:dsp="http://schemas.microsoft.com/office/drawing/2008/diagram" relId="rId11" minVer="http://schemas.openxmlformats.org/drawingml/2006/diagram"/>
+    </a:ext>
+  </dgm:extLst>
+</dgm:dataModel>
+</file>
+
+<file path=word/diagrams/drawing1.xml><?xml version="1.0" encoding="utf-8"?>
+<dsp:drawing xmlns:dgm="http://schemas.openxmlformats.org/drawingml/2006/diagram" xmlns:dsp="http://schemas.microsoft.com/office/drawing/2008/diagram" xmlns:a="http://schemas.openxmlformats.org/drawingml/2006/main">
+  <dsp:spTree>
+    <dsp:nvGrpSpPr>
+      <dsp:cNvPr id="0" name=""/>
+      <dsp:cNvGrpSpPr/>
+    </dsp:nvGrpSpPr>
+    <dsp:grpSpPr/>
+    <dsp:sp modelId="{4C89DF39-59C3-4D1D-9DA2-12B9D4761B6A}">
+      <dsp:nvSpPr>
+        <dsp:cNvPr id="0" name=""/>
+        <dsp:cNvSpPr/>
+      </dsp:nvSpPr>
+      <dsp:spPr>
+        <a:xfrm rot="5400000">
+          <a:off x="2320442" y="290474"/>
+          <a:ext cx="1524000" cy="1325880"/>
+        </a:xfrm>
+        <a:prstGeom prst="hexagon">
+          <a:avLst>
+            <a:gd name="adj" fmla="val 25000"/>
+            <a:gd name="vf" fmla="val 115470"/>
+          </a:avLst>
+        </a:prstGeom>
+        <a:solidFill>
+          <a:schemeClr val="accent1">
+            <a:hueOff val="0"/>
+            <a:satOff val="0"/>
+            <a:lumOff val="0"/>
+            <a:alphaOff val="0"/>
+          </a:schemeClr>
+        </a:solidFill>
+        <a:ln w="12700" cap="flat" cmpd="sng" algn="ctr">
+          <a:solidFill>
+            <a:schemeClr val="lt1">
+              <a:hueOff val="0"/>
+              <a:satOff val="0"/>
+              <a:lumOff val="0"/>
+              <a:alphaOff val="0"/>
+            </a:schemeClr>
+          </a:solidFill>
+          <a:prstDash val="solid"/>
+          <a:miter lim="800000"/>
+        </a:ln>
+        <a:effectLst/>
+      </dsp:spPr>
+      <dsp:style>
+        <a:lnRef idx="2">
+          <a:scrgbClr r="0" g="0" b="0"/>
+        </a:lnRef>
+        <a:fillRef idx="1">
+          <a:scrgbClr r="0" g="0" b="0"/>
+        </a:fillRef>
+        <a:effectRef idx="0">
+          <a:scrgbClr r="0" g="0" b="0"/>
+        </a:effectRef>
+        <a:fontRef idx="minor">
+          <a:schemeClr val="lt1"/>
+        </a:fontRef>
+      </dsp:style>
+      <dsp:txBody>
+        <a:bodyPr spcFirstLastPara="0" vert="horz" wrap="square" lIns="60960" tIns="60960" rIns="60960" bIns="60960" numCol="1" spcCol="1270" anchor="ctr" anchorCtr="0">
+          <a:noAutofit/>
+        </a:bodyPr>
+        <a:lstStyle/>
+        <a:p>
+          <a:pPr marL="0" lvl="0" indent="0" algn="ctr" defTabSz="711200">
+            <a:lnSpc>
+              <a:spcPct val="90000"/>
+            </a:lnSpc>
+            <a:spcBef>
+              <a:spcPct val="0"/>
+            </a:spcBef>
+            <a:spcAft>
+              <a:spcPct val="35000"/>
+            </a:spcAft>
+            <a:buNone/>
+          </a:pPr>
+          <a:r>
+            <a:rPr lang="fr-FR" sz="1600" kern="1200"/>
+            <a:t>Smart art sample 1</a:t>
+          </a:r>
+        </a:p>
+      </dsp:txBody>
+      <dsp:txXfrm rot="-5400000">
+        <a:off x="2626118" y="428904"/>
+        <a:ext cx="912648" cy="1049020"/>
+      </dsp:txXfrm>
+    </dsp:sp>
+    <dsp:sp modelId="{AFC9D932-302A-4E85-99A4-5E1472036EE5}">
+      <dsp:nvSpPr>
+        <dsp:cNvPr id="0" name=""/>
+        <dsp:cNvSpPr/>
+      </dsp:nvSpPr>
+      <dsp:spPr>
+        <a:xfrm>
+          <a:off x="3785616" y="496214"/>
+          <a:ext cx="1700784" cy="914400"/>
+        </a:xfrm>
+        <a:prstGeom prst="rect">
+          <a:avLst/>
+        </a:prstGeom>
+        <a:noFill/>
+        <a:ln>
+          <a:noFill/>
+        </a:ln>
+        <a:effectLst/>
+      </dsp:spPr>
+      <dsp:style>
+        <a:lnRef idx="0">
+          <a:scrgbClr r="0" g="0" b="0"/>
+        </a:lnRef>
+        <a:fillRef idx="0">
+          <a:scrgbClr r="0" g="0" b="0"/>
+        </a:fillRef>
+        <a:effectRef idx="0">
+          <a:scrgbClr r="0" g="0" b="0"/>
+        </a:effectRef>
+        <a:fontRef idx="minor"/>
+      </dsp:style>
+      <dsp:txBody>
+        <a:bodyPr spcFirstLastPara="0" vert="horz" wrap="square" lIns="60960" tIns="60960" rIns="60960" bIns="60960" numCol="1" spcCol="1270" anchor="ctr" anchorCtr="0">
+          <a:noAutofit/>
+        </a:bodyPr>
+        <a:lstStyle/>
+        <a:p>
+          <a:pPr marL="0" lvl="0" indent="0" algn="l" defTabSz="711200">
+            <a:lnSpc>
+              <a:spcPct val="90000"/>
+            </a:lnSpc>
+            <a:spcBef>
+              <a:spcPct val="0"/>
+            </a:spcBef>
+            <a:spcAft>
+              <a:spcPct val="35000"/>
+            </a:spcAft>
+            <a:buNone/>
+          </a:pPr>
+          <a:r>
+            <a:rPr lang="fr-FR" sz="1600" kern="1200"/>
+            <a:t>Sub value 1 for 1</a:t>
+          </a:r>
+        </a:p>
+        <a:p>
+          <a:pPr marL="0" lvl="0" indent="0" algn="l" defTabSz="711200">
+            <a:lnSpc>
+              <a:spcPct val="90000"/>
+            </a:lnSpc>
+            <a:spcBef>
+              <a:spcPct val="0"/>
+            </a:spcBef>
+            <a:spcAft>
+              <a:spcPct val="35000"/>
+            </a:spcAft>
+            <a:buNone/>
+          </a:pPr>
+          <a:r>
+            <a:rPr lang="fr-FR" sz="1600" kern="1200"/>
+            <a:t>Sub value 2 for 1</a:t>
+          </a:r>
+        </a:p>
+      </dsp:txBody>
+      <dsp:txXfrm>
+        <a:off x="3785616" y="496214"/>
+        <a:ext cx="1700784" cy="914400"/>
+      </dsp:txXfrm>
+    </dsp:sp>
+    <dsp:sp modelId="{12155932-B43D-4FF3-AAE6-6D37E76771D8}">
+      <dsp:nvSpPr>
+        <dsp:cNvPr id="0" name=""/>
+        <dsp:cNvSpPr/>
+      </dsp:nvSpPr>
+      <dsp:spPr>
+        <a:xfrm rot="5400000">
+          <a:off x="888491" y="290474"/>
+          <a:ext cx="1524000" cy="1325880"/>
+        </a:xfrm>
+        <a:prstGeom prst="hexagon">
+          <a:avLst>
+            <a:gd name="adj" fmla="val 25000"/>
+            <a:gd name="vf" fmla="val 115470"/>
+          </a:avLst>
+        </a:prstGeom>
+        <a:solidFill>
+          <a:schemeClr val="accent1">
+            <a:hueOff val="0"/>
+            <a:satOff val="0"/>
+            <a:lumOff val="0"/>
+            <a:alphaOff val="0"/>
+          </a:schemeClr>
+        </a:solidFill>
+        <a:ln w="12700" cap="flat" cmpd="sng" algn="ctr">
+          <a:solidFill>
+            <a:schemeClr val="lt1">
+              <a:hueOff val="0"/>
+              <a:satOff val="0"/>
+              <a:lumOff val="0"/>
+              <a:alphaOff val="0"/>
+            </a:schemeClr>
+          </a:solidFill>
+          <a:prstDash val="solid"/>
+          <a:miter lim="800000"/>
+        </a:ln>
+        <a:effectLst/>
+      </dsp:spPr>
+      <dsp:style>
+        <a:lnRef idx="2">
+          <a:scrgbClr r="0" g="0" b="0"/>
+        </a:lnRef>
+        <a:fillRef idx="1">
+          <a:scrgbClr r="0" g="0" b="0"/>
+        </a:fillRef>
+        <a:effectRef idx="0">
+          <a:scrgbClr r="0" g="0" b="0"/>
+        </a:effectRef>
+        <a:fontRef idx="minor">
+          <a:schemeClr val="lt1"/>
+        </a:fontRef>
+      </dsp:style>
+      <dsp:txBody>
+        <a:bodyPr spcFirstLastPara="0" vert="horz" wrap="square" lIns="0" tIns="0" rIns="0" bIns="0" numCol="1" spcCol="1270" anchor="ctr" anchorCtr="0">
+          <a:noAutofit/>
+        </a:bodyPr>
+        <a:lstStyle/>
+        <a:p>
+          <a:pPr marL="0" lvl="0" indent="0" algn="ctr" defTabSz="1600200">
+            <a:lnSpc>
+              <a:spcPct val="90000"/>
+            </a:lnSpc>
+            <a:spcBef>
+              <a:spcPct val="0"/>
+            </a:spcBef>
+            <a:spcAft>
+              <a:spcPct val="35000"/>
+            </a:spcAft>
+            <a:buNone/>
+          </a:pPr>
+          <a:endParaRPr lang="fr-FR" sz="3600" kern="1200"/>
+        </a:p>
+      </dsp:txBody>
+      <dsp:txXfrm rot="-5400000">
+        <a:off x="1194167" y="428904"/>
+        <a:ext cx="912648" cy="1049020"/>
+      </dsp:txXfrm>
+    </dsp:sp>
+    <dsp:sp modelId="{15E5E020-9EA3-4B19-B89C-A79110B3E42E}">
+      <dsp:nvSpPr>
+        <dsp:cNvPr id="0" name=""/>
+        <dsp:cNvSpPr/>
+      </dsp:nvSpPr>
+      <dsp:spPr>
+        <a:xfrm rot="5400000">
+          <a:off x="1601723" y="1584045"/>
+          <a:ext cx="1524000" cy="1325880"/>
+        </a:xfrm>
+        <a:prstGeom prst="hexagon">
+          <a:avLst>
+            <a:gd name="adj" fmla="val 25000"/>
+            <a:gd name="vf" fmla="val 115470"/>
+          </a:avLst>
+        </a:prstGeom>
+        <a:solidFill>
+          <a:schemeClr val="accent1">
+            <a:hueOff val="0"/>
+            <a:satOff val="0"/>
+            <a:lumOff val="0"/>
+            <a:alphaOff val="0"/>
+          </a:schemeClr>
+        </a:solidFill>
+        <a:ln w="12700" cap="flat" cmpd="sng" algn="ctr">
+          <a:solidFill>
+            <a:schemeClr val="lt1">
+              <a:hueOff val="0"/>
+              <a:satOff val="0"/>
+              <a:lumOff val="0"/>
+              <a:alphaOff val="0"/>
+            </a:schemeClr>
+          </a:solidFill>
+          <a:prstDash val="solid"/>
+          <a:miter lim="800000"/>
+        </a:ln>
+        <a:effectLst/>
+      </dsp:spPr>
+      <dsp:style>
+        <a:lnRef idx="2">
+          <a:scrgbClr r="0" g="0" b="0"/>
+        </a:lnRef>
+        <a:fillRef idx="1">
+          <a:scrgbClr r="0" g="0" b="0"/>
+        </a:fillRef>
+        <a:effectRef idx="0">
+          <a:scrgbClr r="0" g="0" b="0"/>
+        </a:effectRef>
+        <a:fontRef idx="minor">
+          <a:schemeClr val="lt1"/>
+        </a:fontRef>
+      </dsp:style>
+      <dsp:txBody>
+        <a:bodyPr spcFirstLastPara="0" vert="horz" wrap="square" lIns="60960" tIns="60960" rIns="60960" bIns="60960" numCol="1" spcCol="1270" anchor="ctr" anchorCtr="0">
+          <a:noAutofit/>
+        </a:bodyPr>
+        <a:lstStyle/>
+        <a:p>
+          <a:pPr marL="0" lvl="0" indent="0" algn="ctr" defTabSz="711200">
+            <a:lnSpc>
+              <a:spcPct val="90000"/>
+            </a:lnSpc>
+            <a:spcBef>
+              <a:spcPct val="0"/>
+            </a:spcBef>
+            <a:spcAft>
+              <a:spcPct val="35000"/>
+            </a:spcAft>
+            <a:buNone/>
+          </a:pPr>
+          <a:r>
+            <a:rPr lang="fr-FR" sz="1600" kern="1200"/>
+            <a:t>Smart art sample 2</a:t>
+          </a:r>
+        </a:p>
+      </dsp:txBody>
+      <dsp:txXfrm rot="-5400000">
+        <a:off x="1907399" y="1722475"/>
+        <a:ext cx="912648" cy="1049020"/>
+      </dsp:txXfrm>
+    </dsp:sp>
+    <dsp:sp modelId="{B4D114BF-A907-45CF-BB85-3F13273A4EF4}">
+      <dsp:nvSpPr>
+        <dsp:cNvPr id="0" name=""/>
+        <dsp:cNvSpPr/>
+      </dsp:nvSpPr>
+      <dsp:spPr>
+        <a:xfrm>
+          <a:off x="0" y="1789785"/>
+          <a:ext cx="1645920" cy="914400"/>
+        </a:xfrm>
+        <a:prstGeom prst="rect">
+          <a:avLst/>
+        </a:prstGeom>
+        <a:noFill/>
+        <a:ln>
+          <a:noFill/>
+        </a:ln>
+        <a:effectLst/>
+      </dsp:spPr>
+      <dsp:style>
+        <a:lnRef idx="0">
+          <a:scrgbClr r="0" g="0" b="0"/>
+        </a:lnRef>
+        <a:fillRef idx="0">
+          <a:scrgbClr r="0" g="0" b="0"/>
+        </a:fillRef>
+        <a:effectRef idx="0">
+          <a:scrgbClr r="0" g="0" b="0"/>
+        </a:effectRef>
+        <a:fontRef idx="minor"/>
+      </dsp:style>
+      <dsp:txBody>
+        <a:bodyPr spcFirstLastPara="0" vert="horz" wrap="square" lIns="60960" tIns="60960" rIns="60960" bIns="60960" numCol="1" spcCol="1270" anchor="ctr" anchorCtr="0">
+          <a:noAutofit/>
+        </a:bodyPr>
+        <a:lstStyle/>
+        <a:p>
+          <a:pPr marL="0" lvl="0" indent="0" algn="r" defTabSz="711200">
+            <a:lnSpc>
+              <a:spcPct val="90000"/>
+            </a:lnSpc>
+            <a:spcBef>
+              <a:spcPct val="0"/>
+            </a:spcBef>
+            <a:spcAft>
+              <a:spcPct val="35000"/>
+            </a:spcAft>
+            <a:buNone/>
+          </a:pPr>
+          <a:r>
+            <a:rPr lang="fr-FR" sz="1600" kern="1200"/>
+            <a:t>Sub value for 2</a:t>
+          </a:r>
+        </a:p>
+      </dsp:txBody>
+      <dsp:txXfrm>
+        <a:off x="0" y="1789785"/>
+        <a:ext cx="1645920" cy="914400"/>
+      </dsp:txXfrm>
+    </dsp:sp>
+    <dsp:sp modelId="{D1E4FA18-F2BF-4908-A130-82E174917457}">
+      <dsp:nvSpPr>
+        <dsp:cNvPr id="0" name=""/>
+        <dsp:cNvSpPr/>
+      </dsp:nvSpPr>
+      <dsp:spPr>
+        <a:xfrm rot="5400000">
+          <a:off x="3033674" y="1584045"/>
+          <a:ext cx="1524000" cy="1325880"/>
+        </a:xfrm>
+        <a:prstGeom prst="hexagon">
+          <a:avLst>
+            <a:gd name="adj" fmla="val 25000"/>
+            <a:gd name="vf" fmla="val 115470"/>
+          </a:avLst>
+        </a:prstGeom>
+        <a:solidFill>
+          <a:schemeClr val="accent1">
+            <a:hueOff val="0"/>
+            <a:satOff val="0"/>
+            <a:lumOff val="0"/>
+            <a:alphaOff val="0"/>
+          </a:schemeClr>
+        </a:solidFill>
+        <a:ln w="12700" cap="flat" cmpd="sng" algn="ctr">
+          <a:solidFill>
+            <a:schemeClr val="lt1">
+              <a:hueOff val="0"/>
+              <a:satOff val="0"/>
+              <a:lumOff val="0"/>
+              <a:alphaOff val="0"/>
+            </a:schemeClr>
+          </a:solidFill>
+          <a:prstDash val="solid"/>
+          <a:miter lim="800000"/>
+        </a:ln>
+        <a:effectLst/>
+      </dsp:spPr>
+      <dsp:style>
+        <a:lnRef idx="2">
+          <a:scrgbClr r="0" g="0" b="0"/>
+        </a:lnRef>
+        <a:fillRef idx="1">
+          <a:scrgbClr r="0" g="0" b="0"/>
+        </a:fillRef>
+        <a:effectRef idx="0">
+          <a:scrgbClr r="0" g="0" b="0"/>
+        </a:effectRef>
+        <a:fontRef idx="minor">
+          <a:schemeClr val="lt1"/>
+        </a:fontRef>
+      </dsp:style>
+      <dsp:txBody>
+        <a:bodyPr spcFirstLastPara="0" vert="horz" wrap="square" lIns="0" tIns="0" rIns="0" bIns="0" numCol="1" spcCol="1270" anchor="ctr" anchorCtr="0">
+          <a:noAutofit/>
+        </a:bodyPr>
+        <a:lstStyle/>
+        <a:p>
+          <a:pPr marL="0" lvl="0" indent="0" algn="ctr" defTabSz="1600200">
+            <a:lnSpc>
+              <a:spcPct val="90000"/>
+            </a:lnSpc>
+            <a:spcBef>
+              <a:spcPct val="0"/>
+            </a:spcBef>
+            <a:spcAft>
+              <a:spcPct val="35000"/>
+            </a:spcAft>
+            <a:buNone/>
+          </a:pPr>
+          <a:endParaRPr lang="fr-FR" sz="3600" kern="1200"/>
+        </a:p>
+      </dsp:txBody>
+      <dsp:txXfrm rot="-5400000">
+        <a:off x="3339350" y="1722475"/>
+        <a:ext cx="912648" cy="1049020"/>
+      </dsp:txXfrm>
+    </dsp:sp>
+  </dsp:spTree>
+</dsp:drawing>
+</file>
+
+<file path=word/diagrams/layout1.xml><?xml version="1.0" encoding="utf-8"?>
+<dgm:layoutDef xmlns:dgm="http://schemas.openxmlformats.org/drawingml/2006/diagram" xmlns:a="http://schemas.openxmlformats.org/drawingml/2006/main" uniqueId="urn:microsoft.com/office/officeart/2008/layout/AlternatingHexagons">
+  <dgm:title val=""/>
+  <dgm:desc val=""/>
+  <dgm:catLst>
+    <dgm:cat type="list" pri="1500"/>
+  </dgm:catLst>
+  <dgm:sampData>
+    <dgm:dataModel>
+      <dgm:ptLst>
+        <dgm:pt modelId="0" type="doc"/>
+        <dgm:pt modelId="10">
+          <dgm:prSet phldr="1"/>
+        </dgm:pt>
+        <dgm:pt modelId="11">
+          <dgm:prSet phldr="1"/>
+        </dgm:pt>
+        <dgm:pt modelId="20">
+          <dgm:prSet phldr="1"/>
+        </dgm:pt>
+        <dgm:pt modelId="21">
+          <dgm:prSet phldr="1"/>
+        </dgm:pt>
+        <dgm:pt modelId="30">
+          <dgm:prSet phldr="1"/>
+        </dgm:pt>
+        <dgm:pt modelId="31">
+          <dgm:prSet phldr="1"/>
+        </dgm:pt>
+      </dgm:ptLst>
+      <dgm:cxnLst>
+        <dgm:cxn modelId="40" srcId="0" destId="10" srcOrd="0" destOrd="0"/>
+        <dgm:cxn modelId="12" srcId="10" destId="11" srcOrd="0" destOrd="0"/>
+        <dgm:cxn modelId="50" srcId="0" destId="20" srcOrd="1" destOrd="0"/>
+        <dgm:cxn modelId="22" srcId="20" destId="21" srcOrd="0" destOrd="0"/>
+        <dgm:cxn modelId="60" srcId="0" destId="30" srcOrd="1" destOrd="0"/>
+        <dgm:cxn modelId="32" srcId="30" destId="31" srcOrd="0" destOrd="0"/>
+      </dgm:cxnLst>
+      <dgm:bg/>
+      <dgm:whole/>
+    </dgm:dataModel>
+  </dgm:sampData>
+  <dgm:styleData>
+    <dgm:dataModel>
+      <dgm:ptLst>
+        <dgm:pt modelId="0" type="doc"/>
+        <dgm:pt modelId="10">
+          <dgm:prSet phldr="1"/>
+        </dgm:pt>
+        <dgm:pt modelId="20">
+          <dgm:prSet phldr="1"/>
+        </dgm:pt>
+      </dgm:ptLst>
+      <dgm:cxnLst>
+        <dgm:cxn modelId="60" srcId="0" destId="10" srcOrd="0" destOrd="0"/>
+        <dgm:cxn modelId="70" srcId="0" destId="20" srcOrd="1" destOrd="0"/>
+      </dgm:cxnLst>
+      <dgm:bg/>
+      <dgm:whole/>
+    </dgm:dataModel>
+  </dgm:styleData>
+  <dgm:clrData>
+    <dgm:dataModel>
+      <dgm:ptLst>
+        <dgm:pt modelId="0" type="doc"/>
+        <dgm:pt modelId="10">
+          <dgm:prSet phldr="1"/>
+        </dgm:pt>
+        <dgm:pt modelId="20">
+          <dgm:prSet phldr="1"/>
+        </dgm:pt>
+        <dgm:pt modelId="30">
+          <dgm:prSet phldr="1"/>
+        </dgm:pt>
+        <dgm:pt modelId="40">
+          <dgm:prSet phldr="1"/>
+        </dgm:pt>
+      </dgm:ptLst>
+      <dgm:cxnLst>
+        <dgm:cxn modelId="60" srcId="0" destId="10" srcOrd="0" destOrd="0"/>
+        <dgm:cxn modelId="70" srcId="0" destId="20" srcOrd="1" destOrd="0"/>
+        <dgm:cxn modelId="80" srcId="0" destId="30" srcOrd="2" destOrd="0"/>
+        <dgm:cxn modelId="90" srcId="0" destId="40" srcOrd="3" destOrd="0"/>
+      </dgm:cxnLst>
+      <dgm:bg/>
+      <dgm:whole/>
+    </dgm:dataModel>
+  </dgm:clrData>
+  <dgm:layoutNode name="Name0">
+    <dgm:varLst>
+      <dgm:chMax/>
+      <dgm:chPref/>
+      <dgm:dir/>
+      <dgm:animLvl val="lvl"/>
+    </dgm:varLst>
+    <dgm:alg type="lin">
+      <dgm:param type="linDir" val="fromT"/>
+    </dgm:alg>
+    <dgm:shape xmlns:r="http://schemas.openxmlformats.org/officeDocument/2006/relationships" r:blip="">
+      <dgm:adjLst/>
+    </dgm:shape>
+    <dgm:constrLst>
+      <dgm:constr type="primFontSz" for="des" forName="Parent1" val="65"/>
+      <dgm:constr type="primFontSz" for="des" forName="Childtext1" refType="primFontSz" refFor="des" refForName="Parent1" op="lte"/>
+      <dgm:constr type="w" for="ch" forName="composite" refType="w"/>
+      <dgm:constr type="h" for="ch" forName="composite" refType="h"/>
+      <dgm:constr type="h" for="ch" forName="spaceBetweenRectangles" refType="w" refFor="ch" refForName="composite" fact="-0.042"/>
+      <dgm:constr type="sp" refType="h" refFor="ch" refForName="composite" op="equ" fact="0.1"/>
+    </dgm:constrLst>
+    <dgm:forEach name="nodesForEach" axis="ch" ptType="node">
+      <dgm:layoutNode name="composite">
+        <dgm:alg type="composite">
+          <dgm:param type="ar" val="3.6"/>
+        </dgm:alg>
+        <dgm:shape xmlns:r="http://schemas.openxmlformats.org/officeDocument/2006/relationships" r:blip="">
+          <dgm:adjLst/>
+        </dgm:shape>
+        <dgm:choose name="Name1">
+          <dgm:if name="Name2" func="var" arg="dir" op="equ" val="norm">
+            <dgm:choose name="Name3">
+              <dgm:if name="Name4" axis="self" ptType="node" func="posOdd" op="equ" val="1">
+                <dgm:constrLst>
+                  <dgm:constr type="l" for="ch" forName="Accent1" refType="w" fact="0.18"/>
+                  <dgm:constr type="t" for="ch" forName="Accent1" refType="h" fact="0"/>
+                  <dgm:constr type="h" for="ch" forName="Accent1" refType="h"/>
+                  <dgm:constr type="w" for="ch" forName="Accent1" refType="h" fact="0.87"/>
+                  <dgm:constr type="l" for="ch" forName="Accent1Text" refType="w" fact="0.18"/>
+                  <dgm:constr type="t" for="ch" forName="Accent1Text" refType="h" fact="0"/>
+                  <dgm:constr type="h" for="ch" forName="Accent1Text" refType="h"/>
+                  <dgm:constr type="w" for="ch" forName="Accent1Text" refType="h" fact="0.87"/>
+                  <dgm:constr type="l" for="ch" forName="Parent1" refType="w" fact="0.441"/>
+                  <dgm:constr type="t" for="ch" forName="Parent1" refType="h" fact="0"/>
+                  <dgm:constr type="h" for="ch" forName="Parent1" refType="h"/>
+                  <dgm:constr type="w" for="ch" forName="Parent1" refType="h" fact="0.87"/>
+                  <dgm:constr type="l" for="ch" forName="Childtext1" refType="w" fact="0.69"/>
+                  <dgm:constr type="t" for="ch" forName="Childtext1" refType="h" fact="0.2"/>
+                  <dgm:constr type="w" for="ch" forName="Childtext1" refType="w" fact="0.31"/>
+                  <dgm:constr type="h" for="ch" forName="Childtext1" refType="h" fact="0.6"/>
+                  <dgm:constr type="l" for="ch" forName="BalanceSpacing" refType="w" fact="0"/>
+                  <dgm:constr type="t" for="ch" forName="BalanceSpacing" refType="h" fact="0"/>
+                  <dgm:constr type="w" for="ch" forName="BalanceSpacing" refType="w"/>
+                  <dgm:constr type="h" for="ch" forName="BalanceSpacing" refType="h" fact="0.1"/>
+                  <dgm:constr type="l" for="ch" forName="BalanceSpacing1" refType="w" fact="0.69"/>
+                  <dgm:constr type="t" for="ch" forName="BalanceSpacing1" refType="h" fact="0.2"/>
+                  <dgm:constr type="w" for="ch" forName="BalanceSpacing1" refType="w" fact="0.31"/>
+                  <dgm:constr type="h" for="ch" forName="BalanceSpacing1" refType="h" fact="0.6"/>
+                </dgm:constrLst>
+              </dgm:if>
+              <dgm:else name="Name5">
+                <dgm:constrLst>
+                  <dgm:constr type="l" for="ch" forName="Accent1" refType="w" fact="0.571"/>
+                  <dgm:constr type="t" for="ch" forName="Accent1" refType="h" fact="0"/>
+                  <dgm:constr type="h" for="ch" forName="Accent1" refType="h"/>
+                  <dgm:constr type="w" for="ch" forName="Accent1" refType="h" fact="0.87"/>
+                  <dgm:constr type="l" for="ch" forName="Accent1Text" refType="w" fact="0.571"/>
+                  <dgm:constr type="t" for="ch" forName="Accent1Text" refType="h" fact="0"/>
+                  <dgm:constr type="h" for="ch" forName="Accent1Text" refType="h"/>
+                  <dgm:constr type="w" for="ch" forName="Accent1Text" refType="h" fact="0.87"/>
+                  <dgm:constr type="l" for="ch" forName="Parent1" refType="w" fact="0.31"/>
+                  <dgm:constr type="t" for="ch" forName="Parent1" refType="h" fact="0"/>
+                  <dgm:constr type="h" for="ch" forName="Parent1" refType="h"/>
+                  <dgm:constr type="w" for="ch" forName="Parent1" refType="h" fact="0.87"/>
+                  <dgm:constr type="l" for="ch" forName="Childtext1" refType="w" fact="0"/>
+                  <dgm:constr type="t" for="ch" forName="Childtext1" refType="h" fact="0.2"/>
+                  <dgm:constr type="w" for="ch" forName="Childtext1" refType="w" fact="0.3"/>
+                  <dgm:constr type="h" for="ch" forName="Childtext1" refType="h" fact="0.6"/>
+                  <dgm:constr type="l" for="ch" forName="BalanceSpacing" refType="w" fact="0.82"/>
+                  <dgm:constr type="t" for="ch" forName="BalanceSpacing" refType="h" fact="0"/>
+                  <dgm:constr type="w" for="ch" forName="BalanceSpacing" refType="w" fact="0.18"/>
+                  <dgm:constr type="h" for="ch" forName="BalanceSpacing" refType="h"/>
+                  <dgm:constr type="l" for="ch" forName="BalanceSpacing1" refType="w" fact="0"/>
+                  <dgm:constr type="t" for="ch" forName="BalanceSpacing1" refType="h" fact="0.2"/>
+                  <dgm:constr type="w" for="ch" forName="BalanceSpacing1" refType="w" fact="0.3"/>
+                  <dgm:constr type="h" for="ch" forName="BalanceSpacing1" refType="h" fact="0.6"/>
+                </dgm:constrLst>
+              </dgm:else>
+            </dgm:choose>
+          </dgm:if>
+          <dgm:else name="Name6">
+            <dgm:choose name="Name7">
+              <dgm:if name="Name8" axis="self" ptType="node" func="posOdd" op="equ" val="1">
+                <dgm:constrLst>
+                  <dgm:constr type="l" for="ch" forName="Accent1" refType="w" fact="0.571"/>
+                  <dgm:constr type="t" for="ch" forName="Accent1" refType="h" fact="0"/>
+                  <dgm:constr type="h" for="ch" forName="Accent1" refType="h"/>
+                  <dgm:constr type="w" for="ch" forName="Accent1" refType="h" fact="0.87"/>
+                  <dgm:constr type="l" for="ch" forName="Accent1Text" refType="w" fact="0.571"/>
+                  <dgm:constr type="t" for="ch" forName="Accent1Text" refType="h" fact="0"/>
+                  <dgm:constr type="h" for="ch" forName="Accent1Text" refType="h"/>
+                  <dgm:constr type="w" for="ch" forName="Accent1Text" refType="h" fact="0.87"/>
+                  <dgm:constr type="l" for="ch" forName="Parent1" refType="w" fact="0.31"/>
+                  <dgm:constr type="t" for="ch" forName="Parent1" refType="h" fact="0"/>
+                  <dgm:constr type="h" for="ch" forName="Parent1" refType="h"/>
+                  <dgm:constr type="w" for="ch" forName="Parent1" refType="h" fact="0.87"/>
+                  <dgm:constr type="l" for="ch" forName="Childtext1" refType="w" fact="0"/>
+                  <dgm:constr type="t" for="ch" forName="Childtext1" refType="h" fact="0.2"/>
+                  <dgm:constr type="w" for="ch" forName="Childtext1" refType="w" fact="0.3"/>
+                  <dgm:constr type="h" for="ch" forName="Childtext1" refType="h" fact="0.6"/>
+                  <dgm:constr type="l" for="ch" forName="BalanceSpacing" refType="w" fact="0.82"/>
+                  <dgm:constr type="t" for="ch" forName="BalanceSpacing" refType="h" fact="0"/>
+                  <dgm:constr type="w" for="ch" forName="BalanceSpacing" refType="w" fact="0.18"/>
+                  <dgm:constr type="h" for="ch" forName="BalanceSpacing" refType="h"/>
+                </dgm:constrLst>
+              </dgm:if>
+              <dgm:else name="Name9">
+                <dgm:constrLst>
+                  <dgm:constr type="l" for="ch" forName="Accent1" refType="w" fact="0.18"/>
+                  <dgm:constr type="t" for="ch" forName="Accent1" refType="h" fact="0"/>
+                  <dgm:constr type="h" for="ch" forName="Accent1" refType="h"/>
+                  <dgm:constr type="w" for="ch" forName="Accent1" refType="h" fact="0.87"/>
+                  <dgm:constr type="l" for="ch" forName="Accent1Text" refType="w" fact="0.18"/>
+                  <dgm:constr type="t" for="ch" forName="Accent1Text" refType="h" fact="0"/>
+                  <dgm:constr type="h" for="ch" forName="Accent1Text" refType="h"/>
+                  <dgm:constr type="w" for="ch" forName="Accent1Text" refType="h" fact="0.87"/>
+                  <dgm:constr type="l" for="ch" forName="Parent1" refType="w" fact="0.441"/>
+                  <dgm:constr type="t" for="ch" forName="Parent1" refType="h" fact="0"/>
+                  <dgm:constr type="h" for="ch" forName="Parent1" refType="h"/>
+                  <dgm:constr type="w" for="ch" forName="Parent1" refType="h" fact="0.87"/>
+                  <dgm:constr type="l" for="ch" forName="Childtext1" refType="w" fact="0.69"/>
+                  <dgm:constr type="t" for="ch" forName="Childtext1" refType="h" fact="0.2"/>
+                  <dgm:constr type="w" for="ch" forName="Childtext1" refType="w" fact="0.31"/>
+                  <dgm:constr type="h" for="ch" forName="Childtext1" refType="h" fact="0.6"/>
+                  <dgm:constr type="l" for="ch" forName="BalanceSpacing" refType="w" fact="0"/>
+                  <dgm:constr type="t" for="ch" forName="BalanceSpacing" refType="h" fact="0"/>
+                  <dgm:constr type="w" for="ch" forName="BalanceSpacing" refType="w" fact="0.18"/>
+                  <dgm:constr type="h" for="ch" forName="BalanceSpacing" refType="h"/>
+                </dgm:constrLst>
+              </dgm:else>
+            </dgm:choose>
+          </dgm:else>
+        </dgm:choose>
+        <dgm:layoutNode name="Parent1" styleLbl="node1">
+          <dgm:varLst>
+            <dgm:chMax val="1"/>
+            <dgm:chPref val="1"/>
+            <dgm:bulletEnabled val="1"/>
+          </dgm:varLst>
+          <dgm:alg type="tx"/>
+          <dgm:shape xmlns:r="http://schemas.openxmlformats.org/officeDocument/2006/relationships" rot="90" type="hexagon" r:blip="">
+            <dgm:adjLst>
+              <dgm:adj idx="1" val="0.25"/>
+              <dgm:adj idx="2" val="1.1547"/>
+            </dgm:adjLst>
+          </dgm:shape>
+          <dgm:presOf axis="self" ptType="node"/>
+          <dgm:constrLst>
+            <dgm:constr type="lMarg" refType="primFontSz" fact="0.3"/>
+            <dgm:constr type="rMarg" refType="primFontSz" fact="0.3"/>
+            <dgm:constr type="tMarg" refType="primFontSz" fact="0.3"/>
+            <dgm:constr type="bMarg" refType="primFontSz" fact="0.3"/>
+          </dgm:constrLst>
+          <dgm:ruleLst>
+            <dgm:rule type="primFontSz" val="5" fact="NaN" max="NaN"/>
+          </dgm:ruleLst>
+        </dgm:layoutNode>
+        <dgm:layoutNode name="Childtext1" styleLbl="revTx">
+          <dgm:varLst>
+            <dgm:chMax val="0"/>
+            <dgm:chPref val="0"/>
+            <dgm:bulletEnabled val="1"/>
+          </dgm:varLst>
+          <dgm:choose name="Name10">
+            <dgm:if name="Name11" func="var" arg="dir" op="equ" val="norm">
+              <dgm:choose name="Name12">
+                <dgm:if name="Name13" axis="self" ptType="node" func="posOdd" op="equ" val="1">
+                  <dgm:alg type="tx">
+                    <dgm:param type="parTxLTRAlign" val="l"/>
+                  </dgm:alg>
+                </dgm:if>
+                <dgm:else name="Name14">
+                  <dgm:alg type="tx">
+                    <dgm:param type="parTxLTRAlign" val="r"/>
+                  </dgm:alg>
+                </dgm:else>
+              </dgm:choose>
+            </dgm:if>
+            <dgm:else name="Name15">
+              <dgm:choose name="Name16">
+                <dgm:if name="Name17" axis="self" ptType="node" func="posOdd" op="equ" val="1">
+                  <dgm:alg type="tx">
+                    <dgm:param type="parTxLTRAlign" val="r"/>
+                  </dgm:alg>
+                </dgm:if>
+                <dgm:else name="Name18">
+                  <dgm:alg type="tx">
+                    <dgm:param type="parTxLTRAlign" val="l"/>
+                  </dgm:alg>
+                </dgm:else>
+              </dgm:choose>
+            </dgm:else>
+          </dgm:choose>
+          <dgm:shape xmlns:r="http://schemas.openxmlformats.org/officeDocument/2006/relationships" type="rect" r:blip="">
+            <dgm:adjLst/>
+          </dgm:shape>
+          <dgm:presOf axis="des" ptType="node"/>
+          <dgm:constrLst>
+            <dgm:constr type="lMarg" refType="primFontSz" fact="0.3"/>
+            <dgm:constr type="rMarg" refType="primFontSz" fact="0.3"/>
+            <dgm:constr type="tMarg" refType="primFontSz" fact="0.3"/>
+            <dgm:constr type="bMarg" refType="primFontSz" fact="0.3"/>
+          </dgm:constrLst>
+          <dgm:ruleLst>
+            <dgm:rule type="primFontSz" val="5" fact="NaN" max="NaN"/>
+          </dgm:ruleLst>
+        </dgm:layoutNode>
+        <dgm:layoutNode name="BalanceSpacing">
+          <dgm:alg type="sp"/>
+          <dgm:shape xmlns:r="http://schemas.openxmlformats.org/officeDocument/2006/relationships" r:blip="">
+            <dgm:adjLst/>
+          </dgm:shape>
+        </dgm:layoutNode>
+        <dgm:layoutNode name="BalanceSpacing1">
+          <dgm:alg type="sp"/>
+          <dgm:shape xmlns:r="http://schemas.openxmlformats.org/officeDocument/2006/relationships" r:blip="">
+            <dgm:adjLst/>
+          </dgm:shape>
+        </dgm:layoutNode>
+        <dgm:forEach name="Name19" axis="followSib" ptType="sibTrans" hideLastTrans="0" cnt="1">
+          <dgm:layoutNode name="Accent1Text" styleLbl="node1">
+            <dgm:alg type="tx"/>
+            <dgm:shape xmlns:r="http://schemas.openxmlformats.org/officeDocument/2006/relationships" rot="90" type="hexagon" r:blip="">
+              <dgm:adjLst>
+                <dgm:adj idx="1" val="0.25"/>
+                <dgm:adj idx="2" val="1.1547"/>
+              </dgm:adjLst>
+            </dgm:shape>
+            <dgm:presOf axis="self" ptType="sibTrans"/>
+            <dgm:constrLst>
+              <dgm:constr type="lMarg"/>
+              <dgm:constr type="rMarg"/>
+              <dgm:constr type="tMarg"/>
+              <dgm:constr type="bMarg"/>
+            </dgm:constrLst>
+            <dgm:ruleLst>
+              <dgm:rule type="primFontSz" val="5" fact="NaN" max="NaN"/>
+            </dgm:ruleLst>
+          </dgm:layoutNode>
+        </dgm:forEach>
+      </dgm:layoutNode>
+      <dgm:forEach name="Name20" axis="followSib" ptType="sibTrans" cnt="1">
+        <dgm:layoutNode name="spaceBetweenRectangles">
+          <dgm:alg type="sp"/>
+          <dgm:shape xmlns:r="http://schemas.openxmlformats.org/officeDocument/2006/relationships" r:blip="">
+            <dgm:adjLst/>
+          </dgm:shape>
+          <dgm:presOf/>
+          <dgm:constrLst/>
+          <dgm:ruleLst/>
+        </dgm:layoutNode>
+      </dgm:forEach>
+    </dgm:forEach>
+  </dgm:layoutNode>
+</dgm:layoutDef>
+</file>
+
+<file path=word/diagrams/quickStyle1.xml><?xml version="1.0" encoding="utf-8"?>
+<dgm:styleDef xmlns:dgm="http://schemas.openxmlformats.org/drawingml/2006/diagram" xmlns:a="http://schemas.openxmlformats.org/drawingml/2006/main" uniqueId="urn:microsoft.com/office/officeart/2005/8/quickstyle/simple1">
+  <dgm:title val=""/>
+  <dgm:desc val=""/>
+  <dgm:catLst>
+    <dgm:cat type="simple" pri="10100"/>
+  </dgm:catLst>
+  <dgm:scene3d>
+    <a:camera prst="orthographicFront"/>
+    <a:lightRig rig="threePt" dir="t"/>
+  </dgm:scene3d>
+  <dgm:styleLbl name="node0">
+    <dgm:scene3d>
+      <a:camera prst="orthographicFront"/>
+      <a:lightRig rig="threePt" dir="t"/>
+    </dgm:scene3d>
+    <dgm:sp3d/>
+    <dgm:txPr/>
+    <dgm:style>
+      <a:lnRef idx="2">
+        <a:scrgbClr r="0" g="0" b="0"/>
+      </a:lnRef>
+      <a:fillRef idx="1">
+        <a:scrgbClr r="0" g="0" b="0"/>
+      </a:fillRef>
+      <a:effectRef idx="0">
+        <a:scrgbClr r="0" g="0" b="0"/>
+      </a:effectRef>
+      <a:fontRef idx="minor">
+        <a:schemeClr val="lt1"/>
+      </a:fontRef>
+    </dgm:style>
+  </dgm:styleLbl>
+  <dgm:styleLbl name="lnNode1">
+    <dgm:scene3d>
+      <a:camera prst="orthographicFront"/>
+      <a:lightRig rig="threePt" dir="t"/>
+    </dgm:scene3d>
+    <dgm:sp3d/>
+    <dgm:txPr/>
+    <dgm:style>
+      <a:lnRef idx="2">
+        <a:scrgbClr r="0" g="0" b="0"/>
+      </a:lnRef>
+      <a:fillRef idx="1">
+        <a:scrgbClr r="0" g="0" b="0"/>
+      </a:fillRef>
+      <a:effectRef idx="0">
+        <a:scrgbClr r="0" g="0" b="0"/>
+      </a:effectRef>
+      <a:fontRef idx="minor">
+        <a:schemeClr val="lt1"/>
+      </a:fontRef>
+    </dgm:style>
+  </dgm:styleLbl>
+  <dgm:styleLbl name="vennNode1">
+    <dgm:scene3d>
+      <a:camera prst="orthographicFront"/>
+      <a:lightRig rig="threePt" dir="t"/>
+    </dgm:scene3d>
+    <dgm:sp3d/>
+    <dgm:txPr/>
+    <dgm:style>
+      <a:lnRef idx="2">
+        <a:scrgbClr r="0" g="0" b="0"/>
+      </a:lnRef>
+      <a:fillRef idx="1">
+        <a:scrgbClr r="0" g="0" b="0"/>
+      </a:fillRef>
+      <a:effectRef idx="0">
+        <a:scrgbClr r="0" g="0" b="0"/>
+      </a:effectRef>
+      <a:fontRef idx="minor">
+        <a:schemeClr val="tx1"/>
+      </a:fontRef>
+    </dgm:style>
+  </dgm:styleLbl>
+  <dgm:styleLbl name="alignNode1">
+    <dgm:scene3d>
+      <a:camera prst="orthographicFront"/>
+      <a:lightRig rig="threePt" dir="t"/>
+    </dgm:scene3d>
+    <dgm:sp3d/>
+    <dgm:txPr/>
+    <dgm:style>
+      <a:lnRef idx="2">
+        <a:scrgbClr r="0" g="0" b="0"/>
+      </a:lnRef>
+      <a:fillRef idx="1">
+        <a:scrgbClr r="0" g="0" b="0"/>
+      </a:fillRef>
+      <a:effectRef idx="0">
+        <a:scrgbClr r="0" g="0" b="0"/>
+      </a:effectRef>
+      <a:fontRef idx="minor">
+        <a:schemeClr val="lt1"/>
+      </a:fontRef>
+    </dgm:style>
+  </dgm:styleLbl>
+  <dgm:styleLbl name="node1">
+    <dgm:scene3d>
+      <a:camera prst="orthographicFront"/>
+      <a:lightRig rig="threePt" dir="t"/>
+    </dgm:scene3d>
+    <dgm:sp3d/>
+    <dgm:txPr/>
+    <dgm:style>
+      <a:lnRef idx="2">
+        <a:scrgbClr r="0" g="0" b="0"/>
+      </a:lnRef>
+      <a:fillRef idx="1">
+        <a:scrgbClr r="0" g="0" b="0"/>
+      </a:fillRef>
+      <a:effectRef idx="0">
+        <a:scrgbClr r="0" g="0" b="0"/>
+      </a:effectRef>
+      <a:fontRef idx="minor">
+        <a:schemeClr val="lt1"/>
+      </a:fontRef>
+    </dgm:style>
+  </dgm:styleLbl>
+  <dgm:styleLbl name="node2">
+    <dgm:scene3d>
+      <a:camera prst="orthographicFront"/>
+      <a:lightRig rig="threePt" dir="t"/>
+    </dgm:scene3d>
+    <dgm:sp3d/>
+    <dgm:txPr/>
+    <dgm:style>
+      <a:lnRef idx="2">
+        <a:scrgbClr r="0" g="0" b="0"/>
+      </a:lnRef>
+      <a:fillRef idx="1">
+        <a:scrgbClr r="0" g="0" b="0"/>
+      </a:fillRef>
+      <a:effectRef idx="0">
+        <a:scrgbClr r="0" g="0" b="0"/>
+      </a:effectRef>
+      <a:fontRef idx="minor">
+        <a:schemeClr val="lt1"/>
+      </a:fontRef>
+    </dgm:style>
+  </dgm:styleLbl>
+  <dgm:styleLbl name="node3">
+    <dgm:scene3d>
+      <a:camera prst="orthographicFront"/>
+      <a:lightRig rig="threePt" dir="t"/>
+    </dgm:scene3d>
+    <dgm:sp3d/>
+    <dgm:txPr/>
+    <dgm:style>
+      <a:lnRef idx="2">
+        <a:scrgbClr r="0" g="0" b="0"/>
+      </a:lnRef>
+      <a:fillRef idx="1">
+        <a:scrgbClr r="0" g="0" b="0"/>
+      </a:fillRef>
+      <a:effectRef idx="0">
+        <a:scrgbClr r="0" g="0" b="0"/>
+      </a:effectRef>
+      <a:fontRef idx="minor">
+        <a:schemeClr val="lt1"/>
+      </a:fontRef>
+    </dgm:style>
+  </dgm:styleLbl>
+  <dgm:styleLbl name="node4">
+    <dgm:scene3d>
+      <a:camera prst="orthographicFront"/>
+      <a:lightRig rig="threePt" dir="t"/>
+    </dgm:scene3d>
+    <dgm:sp3d/>
+    <dgm:txPr/>
+    <dgm:style>
+      <a:lnRef idx="2">
+        <a:scrgbClr r="0" g="0" b="0"/>
+      </a:lnRef>
+      <a:fillRef idx="1">
+        <a:scrgbClr r="0" g="0" b="0"/>
+      </a:fillRef>
+      <a:effectRef idx="0">
+        <a:scrgbClr r="0" g="0" b="0"/>
+      </a:effectRef>
+      <a:fontRef idx="minor">
+        <a:schemeClr val="lt1"/>
+      </a:fontRef>
+    </dgm:style>
+  </dgm:styleLbl>
+  <dgm:styleLbl name="fgImgPlace1">
+    <dgm:scene3d>
+      <a:camera prst="orthographicFront"/>
+      <a:lightRig rig="threePt" dir="t"/>
+    </dgm:scene3d>
+    <dgm:sp3d/>
+    <dgm:txPr/>
+    <dgm:style>
+      <a:lnRef idx="2">
+        <a:scrgbClr r="0" g="0" b="0"/>
+      </a:lnRef>
+      <a:fillRef idx="1">
+        <a:scrgbClr r="0" g="0" b="0"/>
+      </a:fillRef>
+      <a:effectRef idx="0">
+        <a:scrgbClr r="0" g="0" b="0"/>
+      </a:effectRef>
+      <a:fontRef idx="minor"/>
+    </dgm:style>
+  </dgm:styleLbl>
+  <dgm:styleLbl name="alignImgPlace1">
+    <dgm:scene3d>
+      <a:camera prst="orthographicFront"/>
+      <a:lightRig rig="threePt" dir="t"/>
+    </dgm:scene3d>
+    <dgm:sp3d/>
+    <dgm:txPr/>
+    <dgm:style>
+      <a:lnRef idx="2">
+        <a:scrgbClr r="0" g="0" b="0"/>
+      </a:lnRef>
+      <a:fillRef idx="1">
+        <a:scrgbClr r="0" g="0" b="0"/>
+      </a:fillRef>
+      <a:effectRef idx="0">
+        <a:scrgbClr r="0" g="0" b="0"/>
+      </a:effectRef>
+      <a:fontRef idx="minor"/>
+    </dgm:style>
+  </dgm:styleLbl>
+  <dgm:styleLbl name="bgImgPlace1">
+    <dgm:scene3d>
+      <a:camera prst="orthographicFront"/>
+      <a:lightRig rig="threePt" dir="t"/>
+    </dgm:scene3d>
+    <dgm:sp3d/>
+    <dgm:txPr/>
+    <dgm:style>
+      <a:lnRef idx="2">
+        <a:scrgbClr r="0" g="0" b="0"/>
+      </a:lnRef>
+      <a:fillRef idx="1">
+        <a:scrgbClr r="0" g="0" b="0"/>
+      </a:fillRef>
+      <a:effectRef idx="0">
+        <a:scrgbClr r="0" g="0" b="0"/>
+      </a:effectRef>
+      <a:fontRef idx="minor"/>
+    </dgm:style>
+  </dgm:styleLbl>
+  <dgm:styleLbl name="sibTrans2D1">
+    <dgm:scene3d>
+      <a:camera prst="orthographicFront"/>
+      <a:lightRig rig="threePt" dir="t"/>
+    </dgm:scene3d>
+    <dgm:sp3d/>
+    <dgm:txPr/>
+    <dgm:style>
+      <a:lnRef idx="0">
+        <a:scrgbClr r="0" g="0" b="0"/>
+      </a:lnRef>
+      <a:fillRef idx="1">
+        <a:scrgbClr r="0" g="0" b="0"/>
+      </a:fillRef>
+      <a:effectRef idx="0">
+        <a:scrgbClr r="0" g="0" b="0"/>
+      </a:effectRef>
+      <a:fontRef idx="minor">
+        <a:schemeClr val="lt1"/>
+      </a:fontRef>
+    </dgm:style>
+  </dgm:styleLbl>
+  <dgm:styleLbl name="fgSibTrans2D1">
+    <dgm:scene3d>
+      <a:camera prst="orthographicFront"/>
+      <a:lightRig rig="threePt" dir="t"/>
+    </dgm:scene3d>
+    <dgm:sp3d/>
+    <dgm:txPr/>
+    <dgm:style>
+      <a:lnRef idx="0">
+        <a:scrgbClr r="0" g="0" b="0"/>
+      </a:lnRef>
+      <a:fillRef idx="1">
+        <a:scrgbClr r="0" g="0" b="0"/>
+      </a:fillRef>
+      <a:effectRef idx="0">
+        <a:scrgbClr r="0" g="0" b="0"/>
+      </a:effectRef>
+      <a:fontRef idx="minor">
+        <a:schemeClr val="lt1"/>
+      </a:fontRef>
+    </dgm:style>
+  </dgm:styleLbl>
+  <dgm:styleLbl name="bgSibTrans2D1">
+    <dgm:scene3d>
+      <a:camera prst="orthographicFront"/>
+      <a:lightRig rig="threePt" dir="t"/>
+    </dgm:scene3d>
+    <dgm:sp3d/>
+    <dgm:txPr/>
+    <dgm:style>
+      <a:lnRef idx="0">
+        <a:scrgbClr r="0" g="0" b="0"/>
+      </a:lnRef>
+      <a:fillRef idx="1">
+        <a:scrgbClr r="0" g="0" b="0"/>
+      </a:fillRef>
+      <a:effectRef idx="0">
+        <a:scrgbClr r="0" g="0" b="0"/>
+      </a:effectRef>
+      <a:fontRef idx="minor">
+        <a:schemeClr val="lt1"/>
+      </a:fontRef>
+    </dgm:style>
+  </dgm:styleLbl>
+  <dgm:styleLbl name="sibTrans1D1">
+    <dgm:scene3d>
+      <a:camera prst="orthographicFront"/>
+      <a:lightRig rig="threePt" dir="t"/>
+    </dgm:scene3d>
+    <dgm:sp3d/>
+    <dgm:txPr/>
+    <dgm:style>
+      <a:lnRef idx="1">
+        <a:scrgbClr r="0" g="0" b="0"/>
+      </a:lnRef>
+      <a:fillRef idx="0">
+        <a:scrgbClr r="0" g="0" b="0"/>
+      </a:fillRef>
+      <a:effectRef idx="0">
+        <a:scrgbClr r="0" g="0" b="0"/>
+      </a:effectRef>
+      <a:fontRef idx="minor"/>
+    </dgm:style>
+  </dgm:styleLbl>
+  <dgm:styleLbl name="callout">
+    <dgm:scene3d>
+      <a:camera prst="orthographicFront"/>
+      <a:lightRig rig="threePt" dir="t"/>
+    </dgm:scene3d>
+    <dgm:sp3d/>
+    <dgm:txPr/>
+    <dgm:style>
+      <a:lnRef idx="2">
+        <a:scrgbClr r="0" g="0" b="0"/>
+      </a:lnRef>
+      <a:fillRef idx="1">
+        <a:scrgbClr r="0" g="0" b="0"/>
+      </a:fillRef>
+      <a:effectRef idx="0">
+        <a:scrgbClr r="0" g="0" b="0"/>
+      </a:effectRef>
+      <a:fontRef idx="minor"/>
+    </dgm:style>
+  </dgm:styleLbl>
+  <dgm:styleLbl name="asst0">
+    <dgm:scene3d>
+      <a:camera prst="orthographicFront"/>
+      <a:lightRig rig="threePt" dir="t"/>
+    </dgm:scene3d>
+    <dgm:sp3d/>
+    <dgm:txPr/>
+    <dgm:style>
+      <a:lnRef idx="2">
+        <a:scrgbClr r="0" g="0" b="0"/>
+      </a:lnRef>
+      <a:fillRef idx="1">
+        <a:scrgbClr r="0" g="0" b="0"/>
+      </a:fillRef>
+      <a:effectRef idx="0">
+        <a:scrgbClr r="0" g="0" b="0"/>
+      </a:effectRef>
+      <a:fontRef idx="minor">
+        <a:schemeClr val="lt1"/>
+      </a:fontRef>
+    </dgm:style>
+  </dgm:styleLbl>
+  <dgm:styleLbl name="asst1">
+    <dgm:scene3d>
+      <a:camera prst="orthographicFront"/>
+      <a:lightRig rig="threePt" dir="t"/>
+    </dgm:scene3d>
+    <dgm:sp3d/>
+    <dgm:txPr/>
+    <dgm:style>
+      <a:lnRef idx="2">
+        <a:scrgbClr r="0" g="0" b="0"/>
+      </a:lnRef>
+      <a:fillRef idx="1">
+        <a:scrgbClr r="0" g="0" b="0"/>
+      </a:fillRef>
+      <a:effectRef idx="0">
+        <a:scrgbClr r="0" g="0" b="0"/>
+      </a:effectRef>
+      <a:fontRef idx="minor">
+        <a:schemeClr val="lt1"/>
+      </a:fontRef>
+    </dgm:style>
+  </dgm:styleLbl>
+  <dgm:styleLbl name="asst2">
+    <dgm:scene3d>
+      <a:camera prst="orthographicFront"/>
+      <a:lightRig rig="threePt" dir="t"/>
+    </dgm:scene3d>
+    <dgm:sp3d/>
+    <dgm:txPr/>
+    <dgm:style>
+      <a:lnRef idx="2">
+        <a:scrgbClr r="0" g="0" b="0"/>
+      </a:lnRef>
+      <a:fillRef idx="1">
+        <a:scrgbClr r="0" g="0" b="0"/>
+      </a:fillRef>
+      <a:effectRef idx="0">
+        <a:scrgbClr r="0" g="0" b="0"/>
+      </a:effectRef>
+      <a:fontRef idx="minor">
+        <a:schemeClr val="lt1"/>
+      </a:fontRef>
+    </dgm:style>
+  </dgm:styleLbl>
+  <dgm:styleLbl name="asst3">
+    <dgm:scene3d>
+      <a:camera prst="orthographicFront"/>
+      <a:lightRig rig="threePt" dir="t"/>
+    </dgm:scene3d>
+    <dgm:sp3d/>
+    <dgm:txPr/>
+    <dgm:style>
+      <a:lnRef idx="2">
+        <a:scrgbClr r="0" g="0" b="0"/>
+      </a:lnRef>
+      <a:fillRef idx="1">
+        <a:scrgbClr r="0" g="0" b="0"/>
+      </a:fillRef>
+      <a:effectRef idx="0">
+        <a:scrgbClr r="0" g="0" b="0"/>
+      </a:effectRef>
+      <a:fontRef idx="minor">
+        <a:schemeClr val="lt1"/>
+      </a:fontRef>
+    </dgm:style>
+  </dgm:styleLbl>
+  <dgm:styleLbl name="asst4">
+    <dgm:scene3d>
+      <a:camera prst="orthographicFront"/>
+      <a:lightRig rig="threePt" dir="t"/>
+    </dgm:scene3d>
+    <dgm:sp3d/>
+    <dgm:txPr/>
+    <dgm:style>
+      <a:lnRef idx="2">
+        <a:scrgbClr r="0" g="0" b="0"/>
+      </a:lnRef>
+      <a:fillRef idx="1">
+        <a:scrgbClr r="0" g="0" b="0"/>
+      </a:fillRef>
+      <a:effectRef idx="0">
+        <a:scrgbClr r="0" g="0" b="0"/>
+      </a:effectRef>
+      <a:fontRef idx="minor">
+        <a:schemeClr val="lt1"/>
+      </a:fontRef>
+    </dgm:style>
+  </dgm:styleLbl>
+  <dgm:styleLbl name="parChTrans2D1">
+    <dgm:scene3d>
+      <a:camera prst="orthographicFront"/>
+      <a:lightRig rig="threePt" dir="t"/>
+    </dgm:scene3d>
+    <dgm:sp3d/>
+    <dgm:txPr/>
+    <dgm:style>
+      <a:lnRef idx="2">
+        <a:scrgbClr r="0" g="0" b="0"/>
+      </a:lnRef>
+      <a:fillRef idx="1">
+        <a:scrgbClr r="0" g="0" b="0"/>
+      </a:fillRef>
+      <a:effectRef idx="0">
+        <a:scrgbClr r="0" g="0" b="0"/>
+      </a:effectRef>
+      <a:fontRef idx="minor">
+        <a:schemeClr val="lt1"/>
+      </a:fontRef>
+    </dgm:style>
+  </dgm:styleLbl>
+  <dgm:styleLbl name="parChTrans2D2">
+    <dgm:scene3d>
+      <a:camera prst="orthographicFront"/>
+      <a:lightRig rig="threePt" dir="t"/>
+    </dgm:scene3d>
+    <dgm:sp3d/>
+    <dgm:txPr/>
+    <dgm:style>
+      <a:lnRef idx="2">
+        <a:scrgbClr r="0" g="0" b="0"/>
+      </a:lnRef>
+      <a:fillRef idx="1">
+        <a:scrgbClr r="0" g="0" b="0"/>
+      </a:fillRef>
+      <a:effectRef idx="0">
+        <a:scrgbClr r="0" g="0" b="0"/>
+      </a:effectRef>
+      <a:fontRef idx="minor">
+        <a:schemeClr val="lt1"/>
+      </a:fontRef>
+    </dgm:style>
+  </dgm:styleLbl>
+  <dgm:styleLbl name="parChTrans2D3">
+    <dgm:scene3d>
+      <a:camera prst="orthographicFront"/>
+      <a:lightRig rig="threePt" dir="t"/>
+    </dgm:scene3d>
+    <dgm:sp3d/>
+    <dgm:txPr/>
+    <dgm:style>
+      <a:lnRef idx="2">
+        <a:scrgbClr r="0" g="0" b="0"/>
+      </a:lnRef>
+      <a:fillRef idx="1">
+        <a:scrgbClr r="0" g="0" b="0"/>
+      </a:fillRef>
+      <a:effectRef idx="0">
+        <a:scrgbClr r="0" g="0" b="0"/>
+      </a:effectRef>
+      <a:fontRef idx="minor">
+        <a:schemeClr val="lt1"/>
+      </a:fontRef>
+    </dgm:style>
+  </dgm:styleLbl>
+  <dgm:styleLbl name="parChTrans2D4">
+    <dgm:scene3d>
+      <a:camera prst="orthographicFront"/>
+      <a:lightRig rig="threePt" dir="t"/>
+    </dgm:scene3d>
+    <dgm:sp3d/>
+    <dgm:txPr/>
+    <dgm:style>
+      <a:lnRef idx="2">
+        <a:scrgbClr r="0" g="0" b="0"/>
+      </a:lnRef>
+      <a:fillRef idx="1">
+        <a:scrgbClr r="0" g="0" b="0"/>
+      </a:fillRef>
+      <a:effectRef idx="0">
+        <a:scrgbClr r="0" g="0" b="0"/>
+      </a:effectRef>
+      <a:fontRef idx="minor">
+        <a:schemeClr val="lt1"/>
+      </a:fontRef>
+    </dgm:style>
+  </dgm:styleLbl>
+  <dgm:styleLbl name="parChTrans1D1">
+    <dgm:scene3d>
+      <a:camera prst="orthographicFront"/>
+      <a:lightRig rig="threePt" dir="t"/>
+    </dgm:scene3d>
+    <dgm:sp3d/>
+    <dgm:txPr/>
+    <dgm:style>
+      <a:lnRef idx="2">
+        <a:scrgbClr r="0" g="0" b="0"/>
+      </a:lnRef>
+      <a:fillRef idx="0">
+        <a:scrgbClr r="0" g="0" b="0"/>
+      </a:fillRef>
+      <a:effectRef idx="0">
+        <a:scrgbClr r="0" g="0" b="0"/>
+      </a:effectRef>
+      <a:fontRef idx="minor"/>
+    </dgm:style>
+  </dgm:styleLbl>
+  <dgm:styleLbl name="parChTrans1D2">
+    <dgm:scene3d>
+      <a:camera prst="orthographicFront"/>
+      <a:lightRig rig="threePt" dir="t"/>
+    </dgm:scene3d>
+    <dgm:sp3d/>
+    <dgm:txPr/>
+    <dgm:style>
+      <a:lnRef idx="2">
+        <a:scrgbClr r="0" g="0" b="0"/>
+      </a:lnRef>
+      <a:fillRef idx="0">
+        <a:scrgbClr r="0" g="0" b="0"/>
+      </a:fillRef>
+      <a:effectRef idx="0">
+        <a:scrgbClr r="0" g="0" b="0"/>
+      </a:effectRef>
+      <a:fontRef idx="minor"/>
+    </dgm:style>
+  </dgm:styleLbl>
+  <dgm:styleLbl name="parChTrans1D3">
+    <dgm:scene3d>
+      <a:camera prst="orthographicFront"/>
+      <a:lightRig rig="threePt" dir="t"/>
+    </dgm:scene3d>
+    <dgm:sp3d/>
+    <dgm:txPr/>
+    <dgm:style>
+      <a:lnRef idx="2">
+        <a:scrgbClr r="0" g="0" b="0"/>
+      </a:lnRef>
+      <a:fillRef idx="0">
+        <a:scrgbClr r="0" g="0" b="0"/>
+      </a:fillRef>
+      <a:effectRef idx="0">
+        <a:scrgbClr r="0" g="0" b="0"/>
+      </a:effectRef>
+      <a:fontRef idx="minor"/>
+    </dgm:style>
+  </dgm:styleLbl>
+  <dgm:styleLbl name="parChTrans1D4">
+    <dgm:scene3d>
+      <a:camera prst="orthographicFront"/>
+      <a:lightRig rig="threePt" dir="t"/>
+    </dgm:scene3d>
+    <dgm:sp3d/>
+    <dgm:txPr/>
+    <dgm:style>
+      <a:lnRef idx="2">
+        <a:scrgbClr r="0" g="0" b="0"/>
+      </a:lnRef>
+      <a:fillRef idx="0">
+        <a:scrgbClr r="0" g="0" b="0"/>
+      </a:fillRef>
+      <a:effectRef idx="0">
+        <a:scrgbClr r="0" g="0" b="0"/>
+      </a:effectRef>
+      <a:fontRef idx="minor"/>
+    </dgm:style>
+  </dgm:styleLbl>
+  <dgm:styleLbl name="fgAcc1">
+    <dgm:scene3d>
+      <a:camera prst="orthographicFront"/>
+      <a:lightRig rig="threePt" dir="t"/>
+    </dgm:scene3d>
+    <dgm:sp3d/>
+    <dgm:txPr/>
+    <dgm:style>
+      <a:lnRef idx="2">
+        <a:scrgbClr r="0" g="0" b="0"/>
+      </a:lnRef>
+      <a:fillRef idx="1">
+        <a:scrgbClr r="0" g="0" b="0"/>
+      </a:fillRef>
+      <a:effectRef idx="0">
+        <a:scrgbClr r="0" g="0" b="0"/>
+      </a:effectRef>
+      <a:fontRef idx="minor"/>
+    </dgm:style>
+  </dgm:styleLbl>
+  <dgm:styleLbl name="conFgAcc1">
+    <dgm:scene3d>
+      <a:camera prst="orthographicFront"/>
+      <a:lightRig rig="threePt" dir="t"/>
+    </dgm:scene3d>
+    <dgm:sp3d/>
+    <dgm:txPr/>
+    <dgm:style>
+      <a:lnRef idx="2">
+        <a:scrgbClr r="0" g="0" b="0"/>
+      </a:lnRef>
+      <a:fillRef idx="1">
+        <a:scrgbClr r="0" g="0" b="0"/>
+      </a:fillRef>
+      <a:effectRef idx="0">
+        <a:scrgbClr r="0" g="0" b="0"/>
+      </a:effectRef>
+      <a:fontRef idx="minor"/>
+    </dgm:style>
+  </dgm:styleLbl>
+  <dgm:styleLbl name="alignAcc1">
+    <dgm:scene3d>
+      <a:camera prst="orthographicFront"/>
+      <a:lightRig rig="threePt" dir="t"/>
+    </dgm:scene3d>
+    <dgm:sp3d/>
+    <dgm:txPr/>
+    <dgm:style>
+      <a:lnRef idx="2">
+        <a:scrgbClr r="0" g="0" b="0"/>
+      </a:lnRef>
+      <a:fillRef idx="1">
+        <a:scrgbClr r="0" g="0" b="0"/>
+      </a:fillRef>
+      <a:effectRef idx="0">
+        <a:scrgbClr r="0" g="0" b="0"/>
+      </a:effectRef>
+      <a:fontRef idx="minor"/>
+    </dgm:style>
+  </dgm:styleLbl>
+  <dgm:styleLbl name="trAlignAcc1">
+    <dgm:scene3d>
+      <a:camera prst="orthographicFront"/>
+      <a:lightRig rig="threePt" dir="t"/>
+    </dgm:scene3d>
+    <dgm:sp3d/>
+    <dgm:txPr/>
+    <dgm:style>
+      <a:lnRef idx="1">
+        <a:scrgbClr r="0" g="0" b="0"/>
+      </a:lnRef>
+      <a:fillRef idx="1">
+        <a:scrgbClr r="0" g="0" b="0"/>
+      </a:fillRef>
+      <a:effectRef idx="0">
+        <a:scrgbClr r="0" g="0" b="0"/>
+      </a:effectRef>
+      <a:fontRef idx="minor"/>
+    </dgm:style>
+  </dgm:styleLbl>
+  <dgm:styleLbl name="bgAcc1">
+    <dgm:scene3d>
+      <a:camera prst="orthographicFront"/>
+      <a:lightRig rig="threePt" dir="t"/>
+    </dgm:scene3d>
+    <dgm:sp3d/>
+    <dgm:txPr/>
+    <dgm:style>
+      <a:lnRef idx="2">
+        <a:scrgbClr r="0" g="0" b="0"/>
+      </a:lnRef>
+      <a:fillRef idx="1">
+        <a:scrgbClr r="0" g="0" b="0"/>
+      </a:fillRef>
+      <a:effectRef idx="0">
+        <a:scrgbClr r="0" g="0" b="0"/>
+      </a:effectRef>
+      <a:fontRef idx="minor"/>
+    </dgm:style>
+  </dgm:styleLbl>
+  <dgm:styleLbl name="solidFgAcc1">
+    <dgm:scene3d>
+      <a:camera prst="orthographicFront"/>
+      <a:lightRig rig="threePt" dir="t"/>
+    </dgm:scene3d>
+    <dgm:sp3d/>
+    <dgm:txPr/>
+    <dgm:style>
+      <a:lnRef idx="2">
+        <a:scrgbClr r="0" g="0" b="0"/>
+      </a:lnRef>
+      <a:fillRef idx="1">
+        <a:scrgbClr r="0" g="0" b="0"/>
+      </a:fillRef>
+      <a:effectRef idx="0">
+        <a:scrgbClr r="0" g="0" b="0"/>
+      </a:effectRef>
+      <a:fontRef idx="minor"/>
+    </dgm:style>
+  </dgm:styleLbl>
+  <dgm:styleLbl name="solidAlignAcc1">
+    <dgm:scene3d>
+      <a:camera prst="orthographicFront"/>
+      <a:lightRig rig="threePt" dir="t"/>
+    </dgm:scene3d>
+    <dgm:sp3d/>
+    <dgm:txPr/>
+    <dgm:style>
+      <a:lnRef idx="2">
+        <a:scrgbClr r="0" g="0" b="0"/>
+      </a:lnRef>
+      <a:fillRef idx="1">
+        <a:scrgbClr r="0" g="0" b="0"/>
+      </a:fillRef>
+      <a:effectRef idx="0">
+        <a:scrgbClr r="0" g="0" b="0"/>
+      </a:effectRef>
+      <a:fontRef idx="minor"/>
+    </dgm:style>
+  </dgm:styleLbl>
+  <dgm:styleLbl name="solidBgAcc1">
+    <dgm:scene3d>
+      <a:camera prst="orthographicFront"/>
+      <a:lightRig rig="threePt" dir="t"/>
+    </dgm:scene3d>
+    <dgm:sp3d/>
+    <dgm:txPr/>
+    <dgm:style>
+      <a:lnRef idx="2">
+        <a:scrgbClr r="0" g="0" b="0"/>
+      </a:lnRef>
+      <a:fillRef idx="1">
+        <a:scrgbClr r="0" g="0" b="0"/>
+      </a:fillRef>
+      <a:effectRef idx="0">
+        <a:scrgbClr r="0" g="0" b="0"/>
+      </a:effectRef>
+      <a:fontRef idx="minor"/>
+    </dgm:style>
+  </dgm:styleLbl>
+  <dgm:styleLbl name="fgAccFollowNode1">
+    <dgm:scene3d>
+      <a:camera prst="orthographicFront"/>
+      <a:lightRig rig="threePt" dir="t"/>
+    </dgm:scene3d>
+    <dgm:sp3d/>
+    <dgm:txPr/>
+    <dgm:style>
+      <a:lnRef idx="2">
+        <a:scrgbClr r="0" g="0" b="0"/>
+      </a:lnRef>
+      <a:fillRef idx="1">
+        <a:scrgbClr r="0" g="0" b="0"/>
+      </a:fillRef>
+      <a:effectRef idx="0">
+        <a:scrgbClr r="0" g="0" b="0"/>
+      </a:effectRef>
+      <a:fontRef idx="minor"/>
+    </dgm:style>
+  </dgm:styleLbl>
+  <dgm:styleLbl name="alignAccFollowNode1">
+    <dgm:scene3d>
+      <a:camera prst="orthographicFront"/>
+      <a:lightRig rig="threePt" dir="t"/>
+    </dgm:scene3d>
+    <dgm:sp3d/>
+    <dgm:txPr/>
+    <dgm:style>
+      <a:lnRef idx="2">
+        <a:scrgbClr r="0" g="0" b="0"/>
+      </a:lnRef>
+      <a:fillRef idx="1">
+        <a:scrgbClr r="0" g="0" b="0"/>
+      </a:fillRef>
+      <a:effectRef idx="0">
+        <a:scrgbClr r="0" g="0" b="0"/>
+      </a:effectRef>
+      <a:fontRef idx="minor"/>
+    </dgm:style>
+  </dgm:styleLbl>
+  <dgm:styleLbl name="bgAccFollowNode1">
+    <dgm:scene3d>
+      <a:camera prst="orthographicFront"/>
+      <a:lightRig rig="threePt" dir="t"/>
+    </dgm:scene3d>
+    <dgm:sp3d/>
+    <dgm:txPr/>
+    <dgm:style>
+      <a:lnRef idx="2">
+        <a:scrgbClr r="0" g="0" b="0"/>
+      </a:lnRef>
+      <a:fillRef idx="1">
+        <a:scrgbClr r="0" g="0" b="0"/>
+      </a:fillRef>
+      <a:effectRef idx="0">
+        <a:scrgbClr r="0" g="0" b="0"/>
+      </a:effectRef>
+      <a:fontRef idx="minor"/>
+    </dgm:style>
+  </dgm:styleLbl>
+  <dgm:styleLbl name="fgAcc0">
+    <dgm:scene3d>
+      <a:camera prst="orthographicFront"/>
+      <a:lightRig rig="threePt" dir="t"/>
+    </dgm:scene3d>
+    <dgm:sp3d/>
+    <dgm:txPr/>
+    <dgm:style>
+      <a:lnRef idx="2">
+        <a:scrgbClr r="0" g="0" b="0"/>
+      </a:lnRef>
+      <a:fillRef idx="1">
+        <a:scrgbClr r="0" g="0" b="0"/>
+      </a:fillRef>
+      <a:effectRef idx="0">
+        <a:scrgbClr r="0" g="0" b="0"/>
+      </a:effectRef>
+      <a:fontRef idx="minor"/>
+    </dgm:style>
+  </dgm:styleLbl>
+  <dgm:styleLbl name="fgAcc2">
+    <dgm:scene3d>
+      <a:camera prst="orthographicFront"/>
+      <a:lightRig rig="threePt" dir="t"/>
+    </dgm:scene3d>
+    <dgm:sp3d/>
+    <dgm:txPr/>
+    <dgm:style>
+      <a:lnRef idx="2">
+        <a:scrgbClr r="0" g="0" b="0"/>
+      </a:lnRef>
+      <a:fillRef idx="1">
+        <a:scrgbClr r="0" g="0" b="0"/>
+      </a:fillRef>
+      <a:effectRef idx="0">
+        <a:scrgbClr r="0" g="0" b="0"/>
+      </a:effectRef>
+      <a:fontRef idx="minor"/>
+    </dgm:style>
+  </dgm:styleLbl>
+  <dgm:styleLbl name="fgAcc3">
+    <dgm:scene3d>
+      <a:camera prst="orthographicFront"/>
+      <a:lightRig rig="threePt" dir="t"/>
+    </dgm:scene3d>
+    <dgm:sp3d/>
+    <dgm:txPr/>
+    <dgm:style>
+      <a:lnRef idx="2">
+        <a:scrgbClr r="0" g="0" b="0"/>
+      </a:lnRef>
+      <a:fillRef idx="1">
+        <a:scrgbClr r="0" g="0" b="0"/>
+      </a:fillRef>
+      <a:effectRef idx="0">
+        <a:scrgbClr r="0" g="0" b="0"/>
+      </a:effectRef>
+      <a:fontRef idx="minor"/>
+    </dgm:style>
+  </dgm:styleLbl>
+  <dgm:styleLbl name="fgAcc4">
+    <dgm:scene3d>
+      <a:camera prst="orthographicFront"/>
+      <a:lightRig rig="threePt" dir="t"/>
+    </dgm:scene3d>
+    <dgm:sp3d/>
+    <dgm:txPr/>
+    <dgm:style>
+      <a:lnRef idx="2">
+        <a:scrgbClr r="0" g="0" b="0"/>
+      </a:lnRef>
+      <a:fillRef idx="1">
+        <a:scrgbClr r="0" g="0" b="0"/>
+      </a:fillRef>
+      <a:effectRef idx="0">
+        <a:scrgbClr r="0" g="0" b="0"/>
+      </a:effectRef>
+      <a:fontRef idx="minor"/>
+    </dgm:style>
+  </dgm:styleLbl>
+  <dgm:styleLbl name="bgShp">
+    <dgm:scene3d>
+      <a:camera prst="orthographicFront"/>
+      <a:lightRig rig="threePt" dir="t"/>
+    </dgm:scene3d>
+    <dgm:sp3d/>
+    <dgm:txPr/>
+    <dgm:style>
+      <a:lnRef idx="0">
+        <a:scrgbClr r="0" g="0" b="0"/>
+      </a:lnRef>
+      <a:fillRef idx="1">
+        <a:scrgbClr r="0" g="0" b="0"/>
+      </a:fillRef>
+      <a:effectRef idx="0">
+        <a:scrgbClr r="0" g="0" b="0"/>
+      </a:effectRef>
+      <a:fontRef idx="minor"/>
+    </dgm:style>
+  </dgm:styleLbl>
+  <dgm:styleLbl name="dkBgShp">
+    <dgm:scene3d>
+      <a:camera prst="orthographicFront"/>
+      <a:lightRig rig="threePt" dir="t"/>
+    </dgm:scene3d>
+    <dgm:sp3d/>
+    <dgm:txPr/>
+    <dgm:style>
+      <a:lnRef idx="0">
+        <a:scrgbClr r="0" g="0" b="0"/>
+      </a:lnRef>
+      <a:fillRef idx="1">
+        <a:scrgbClr r="0" g="0" b="0"/>
+      </a:fillRef>
+      <a:effectRef idx="0">
+        <a:scrgbClr r="0" g="0" b="0"/>
+      </a:effectRef>
+      <a:fontRef idx="minor"/>
+    </dgm:style>
+  </dgm:styleLbl>
+  <dgm:styleLbl name="trBgShp">
+    <dgm:scene3d>
+      <a:camera prst="orthographicFront"/>
+      <a:lightRig rig="threePt" dir="t"/>
+    </dgm:scene3d>
+    <dgm:sp3d/>
+    <dgm:txPr/>
+    <dgm:style>
+      <a:lnRef idx="0">
+        <a:scrgbClr r="0" g="0" b="0"/>
+      </a:lnRef>
+      <a:fillRef idx="1">
+        <a:scrgbClr r="0" g="0" b="0"/>
+      </a:fillRef>
+      <a:effectRef idx="0">
+        <a:scrgbClr r="0" g="0" b="0"/>
+      </a:effectRef>
+      <a:fontRef idx="minor"/>
+    </dgm:style>
+  </dgm:styleLbl>
+  <dgm:styleLbl name="fgShp">
+    <dgm:scene3d>
+      <a:camera prst="orthographicFront"/>
+      <a:lightRig rig="threePt" dir="t"/>
+    </dgm:scene3d>
+    <dgm:sp3d/>
+    <dgm:txPr/>
+    <dgm:style>
+      <a:lnRef idx="2">
+        <a:scrgbClr r="0" g="0" b="0"/>
+      </a:lnRef>
+      <a:fillRef idx="1">
+        <a:scrgbClr r="0" g="0" b="0"/>
+      </a:fillRef>
+      <a:effectRef idx="0">
+        <a:scrgbClr r="0" g="0" b="0"/>
+      </a:effectRef>
+      <a:fontRef idx="minor"/>
+    </dgm:style>
+  </dgm:styleLbl>
+  <dgm:styleLbl name="revTx">
+    <dgm:scene3d>
+      <a:camera prst="orthographicFront"/>
+      <a:lightRig rig="threePt" dir="t"/>
+    </dgm:scene3d>
+    <dgm:sp3d/>
+    <dgm:txPr/>
+    <dgm:style>
+      <a:lnRef idx="0">
+        <a:scrgbClr r="0" g="0" b="0"/>
+      </a:lnRef>
+      <a:fillRef idx="0">
+        <a:scrgbClr r="0" g="0" b="0"/>
+      </a:fillRef>
+      <a:effectRef idx="0">
+        <a:scrgbClr r="0" g="0" b="0"/>
+      </a:effectRef>
+      <a:fontRef idx="minor"/>
+    </dgm:style>
+  </dgm:styleLbl>
+</dgm:styleDef>
+</file>
+
 <file path=word/theme/theme1.xml><?xml version="1.0" encoding="utf-8"?>
 <a:theme xmlns:a="http://schemas.openxmlformats.org/drawingml/2006/main" name="Thème Office">
   <a:themeElements>

</xml_diff>